<commit_message>
update for first week of 2017
</commit_message>
<xml_diff>
--- a/assignments/01-studio-assign1-hierarchy.docx
+++ b/assignments/01-studio-assign1-hierarchy.docx
@@ -1,6 +1,6 @@
 
 <file path=word/document.xml><?xml version="1.0" encoding="utf-8"?>
-<w:document xmlns:wpc="http://schemas.microsoft.com/office/word/2010/wordprocessingCanvas" xmlns:mo="http://schemas.microsoft.com/office/mac/office/2008/main" xmlns:mc="http://schemas.openxmlformats.org/markup-compatibility/2006" xmlns:mv="urn:schemas-microsoft-com:mac:vml" xmlns:o="urn:schemas-microsoft-com:office:office" xmlns:r="http://schemas.openxmlformats.org/officeDocument/2006/relationships" xmlns:m="http://schemas.openxmlformats.org/officeDocument/2006/math" xmlns:v="urn:schemas-microsoft-com:vml" xmlns:wp14="http://schemas.microsoft.com/office/word/2010/wordprocessingDrawing" xmlns:wp="http://schemas.openxmlformats.org/drawingml/2006/wordprocessingDrawing" xmlns:w10="urn:schemas-microsoft-com:office:word" xmlns:w="http://schemas.openxmlformats.org/wordprocessingml/2006/main" xmlns:w14="http://schemas.microsoft.com/office/word/2010/wordml" xmlns:w15="http://schemas.microsoft.com/office/word/2012/wordml" xmlns:wpg="http://schemas.microsoft.com/office/word/2010/wordprocessingGroup" xmlns:wpi="http://schemas.microsoft.com/office/word/2010/wordprocessingInk" xmlns:wne="http://schemas.microsoft.com/office/word/2006/wordml" xmlns:wps="http://schemas.microsoft.com/office/word/2010/wordprocessingShape" xmlns:a="http://schemas.openxmlformats.org/drawingml/2006/main" xmlns:pic="http://schemas.openxmlformats.org/drawingml/2006/picture" xmlns:a14="http://schemas.microsoft.com/office/drawing/2010/main" mc:Ignorable="w14 w15 wp14">
+<w:document xmlns:wpc="http://schemas.microsoft.com/office/word/2010/wordprocessingCanvas" xmlns:cx="http://schemas.microsoft.com/office/drawing/2014/chartex" xmlns:cx1="http://schemas.microsoft.com/office/drawing/2015/9/8/chartex" xmlns:cx2="http://schemas.microsoft.com/office/drawing/2015/10/21/chartex" xmlns:cx3="http://schemas.microsoft.com/office/drawing/2016/5/9/chartex" xmlns:cx4="http://schemas.microsoft.com/office/drawing/2016/5/10/chartex" xmlns:cx5="http://schemas.microsoft.com/office/drawing/2016/5/11/chartex" xmlns:mc="http://schemas.openxmlformats.org/markup-compatibility/2006" xmlns:o="urn:schemas-microsoft-com:office:office" xmlns:r="http://schemas.openxmlformats.org/officeDocument/2006/relationships" xmlns:m="http://schemas.openxmlformats.org/officeDocument/2006/math" xmlns:v="urn:schemas-microsoft-com:vml" xmlns:wp14="http://schemas.microsoft.com/office/word/2010/wordprocessingDrawing" xmlns:wp="http://schemas.openxmlformats.org/drawingml/2006/wordprocessingDrawing" xmlns:w10="urn:schemas-microsoft-com:office:word" xmlns:w="http://schemas.openxmlformats.org/wordprocessingml/2006/main" xmlns:w14="http://schemas.microsoft.com/office/word/2010/wordml" xmlns:w15="http://schemas.microsoft.com/office/word/2012/wordml" xmlns:w16se="http://schemas.microsoft.com/office/word/2015/wordml/symex" xmlns:wpg="http://schemas.microsoft.com/office/word/2010/wordprocessingGroup" xmlns:wpi="http://schemas.microsoft.com/office/word/2010/wordprocessingInk" xmlns:wne="http://schemas.microsoft.com/office/word/2006/wordml" xmlns:wps="http://schemas.microsoft.com/office/word/2010/wordprocessingShape" mc:Ignorable="w14 w15 w16se wp14">
   <w:body>
     <w:p>
       <w:pPr>
@@ -101,7 +101,7 @@
           <w:rFonts w:ascii="Arial" w:hAnsi="Arial" w:cs="Arial"/>
           <w:sz w:val="28"/>
         </w:rPr>
-        <w:t>7</w:t>
+        <w:t>12</w:t>
       </w:r>
       <w:r>
         <w:rPr>
@@ -122,7 +122,7 @@
           <w:rFonts w:ascii="Arial" w:hAnsi="Arial" w:cs="Arial"/>
           <w:sz w:val="28"/>
         </w:rPr>
-        <w:t>6</w:t>
+        <w:t>7</w:t>
       </w:r>
       <w:r>
         <w:rPr>
@@ -165,7 +165,15 @@
           <w:sz w:val="22"/>
           <w:szCs w:val="22"/>
         </w:rPr>
-        <w:t xml:space="preserve">build a novel visualization for viewing/accessing </w:t>
+        <w:t>design</w:t>
+      </w:r>
+      <w:r>
+        <w:rPr>
+          <w:rFonts w:ascii="Franklin Gothic Book" w:hAnsi="Franklin Gothic Book"/>
+          <w:sz w:val="22"/>
+          <w:szCs w:val="22"/>
+        </w:rPr>
+        <w:t xml:space="preserve"> a novel visualization for viewing/accessing </w:t>
       </w:r>
       <w:r>
         <w:rPr>
@@ -305,6 +313,7 @@
         </w:rPr>
         <w:t xml:space="preserve"> </w:t>
       </w:r>
+      <w:proofErr w:type="spellStart"/>
       <w:r>
         <w:rPr>
           <w:rFonts w:ascii="Franklin Gothic Book" w:hAnsi="Franklin Gothic Book"/>
@@ -321,6 +330,7 @@
         </w:rPr>
         <w:t>mail</w:t>
       </w:r>
+      <w:proofErr w:type="spellEnd"/>
       <w:r>
         <w:rPr>
           <w:rFonts w:ascii="Franklin Gothic Book" w:hAnsi="Franklin Gothic Book"/>
@@ -343,7 +353,41 @@
           <w:sz w:val="22"/>
           <w:szCs w:val="22"/>
         </w:rPr>
-        <w:t xml:space="preserve">) has been seen as an alternative to hierarchical representation. For this design homework, we’d like you to think, first, of some data that you interact with everyday (e.g., your computer’s file system, e-mail, </w:t>
+        <w:t xml:space="preserve">) </w:t>
+      </w:r>
+      <w:r>
+        <w:rPr>
+          <w:rFonts w:ascii="Franklin Gothic Book" w:hAnsi="Franklin Gothic Book"/>
+          <w:sz w:val="22"/>
+          <w:szCs w:val="22"/>
+        </w:rPr>
+        <w:t>is</w:t>
+      </w:r>
+      <w:r>
+        <w:rPr>
+          <w:rFonts w:ascii="Franklin Gothic Book" w:hAnsi="Franklin Gothic Book"/>
+          <w:sz w:val="22"/>
+          <w:szCs w:val="22"/>
+        </w:rPr>
+        <w:t xml:space="preserve"> an alternative to hierarchical representation. For this design homework, we’d like you to think, first, of some data that you interact with </w:t>
+      </w:r>
+      <w:proofErr w:type="spellStart"/>
+      <w:r>
+        <w:rPr>
+          <w:rFonts w:ascii="Franklin Gothic Book" w:hAnsi="Franklin Gothic Book"/>
+          <w:sz w:val="22"/>
+          <w:szCs w:val="22"/>
+        </w:rPr>
+        <w:t>everyday</w:t>
+      </w:r>
+      <w:proofErr w:type="spellEnd"/>
+      <w:r>
+        <w:rPr>
+          <w:rFonts w:ascii="Franklin Gothic Book" w:hAnsi="Franklin Gothic Book"/>
+          <w:sz w:val="22"/>
+          <w:szCs w:val="22"/>
+        </w:rPr>
+        <w:t xml:space="preserve"> (e.g., your computer’s file system, e-mail, </w:t>
       </w:r>
       <w:r>
         <w:rPr>
@@ -419,7 +463,23 @@
           <w:sz w:val="22"/>
           <w:szCs w:val="22"/>
         </w:rPr>
-        <w:t xml:space="preserve">Illustrator </w:t>
+        <w:t>Illustrator</w:t>
+      </w:r>
+      <w:r>
+        <w:rPr>
+          <w:rFonts w:ascii="Franklin Gothic Book" w:hAnsi="Franklin Gothic Book"/>
+          <w:sz w:val="22"/>
+          <w:szCs w:val="22"/>
+        </w:rPr>
+        <w:t>, Sketch,</w:t>
+      </w:r>
+      <w:r>
+        <w:rPr>
+          <w:rFonts w:ascii="Franklin Gothic Book" w:hAnsi="Franklin Gothic Book"/>
+          <w:sz w:val="22"/>
+          <w:szCs w:val="22"/>
+        </w:rPr>
+        <w:t xml:space="preserve"> </w:t>
       </w:r>
       <w:r>
         <w:rPr>
@@ -501,109 +561,27 @@
         </w:rPr>
         <w:t xml:space="preserve">share with </w:t>
       </w:r>
-      <w:r>
-        <w:rPr>
-          <w:rFonts w:ascii="Franklin Gothic Book" w:hAnsi="Franklin Gothic Book"/>
-          <w:sz w:val="22"/>
-          <w:szCs w:val="22"/>
-        </w:rPr>
-        <w:t>Chris (CA)</w:t>
-      </w:r>
-      <w:r>
-        <w:rPr>
-          <w:rFonts w:ascii="Franklin Gothic Book" w:hAnsi="Franklin Gothic Book"/>
-          <w:sz w:val="22"/>
-          <w:szCs w:val="22"/>
-        </w:rPr>
-        <w:t xml:space="preserve"> this time (individual web site</w:t>
-      </w:r>
-      <w:r>
-        <w:rPr>
-          <w:rFonts w:ascii="Franklin Gothic Book" w:hAnsi="Franklin Gothic Book"/>
-          <w:sz w:val="22"/>
-          <w:szCs w:val="22"/>
-        </w:rPr>
-        <w:t>s will come</w:t>
-      </w:r>
-      <w:r>
-        <w:rPr>
-          <w:rFonts w:ascii="Franklin Gothic Book" w:hAnsi="Franklin Gothic Book"/>
-          <w:sz w:val="22"/>
-          <w:szCs w:val="22"/>
-        </w:rPr>
-        <w:t xml:space="preserve"> later</w:t>
-      </w:r>
-      <w:r>
-        <w:rPr>
-          <w:rFonts w:ascii="Franklin Gothic Book" w:hAnsi="Franklin Gothic Book"/>
-          <w:sz w:val="22"/>
-          <w:szCs w:val="22"/>
-        </w:rPr>
-        <w:t>)</w:t>
-      </w:r>
-      <w:r>
-        <w:rPr>
-          <w:rFonts w:ascii="Franklin Gothic Book" w:hAnsi="Franklin Gothic Book"/>
-          <w:sz w:val="22"/>
-          <w:szCs w:val="22"/>
-        </w:rPr>
-        <w:t xml:space="preserve">. </w:t>
-      </w:r>
-      <w:r>
-        <w:rPr>
-          <w:rFonts w:ascii="Franklin Gothic Book" w:hAnsi="Franklin Gothic Book"/>
-          <w:b/>
-          <w:sz w:val="22"/>
-          <w:szCs w:val="22"/>
-        </w:rPr>
-        <w:t>You will be presenting your design in class.</w:t>
-      </w:r>
-      <w:r>
-        <w:rPr>
-          <w:rFonts w:ascii="Franklin Gothic Book" w:hAnsi="Franklin Gothic Book"/>
-          <w:sz w:val="22"/>
-          <w:szCs w:val="22"/>
-        </w:rPr>
-        <w:t xml:space="preserve"> The prese</w:t>
-      </w:r>
-      <w:r>
-        <w:rPr>
-          <w:rFonts w:ascii="Franklin Gothic Book" w:hAnsi="Franklin Gothic Book"/>
-          <w:sz w:val="22"/>
-          <w:szCs w:val="22"/>
-        </w:rPr>
-        <w:t xml:space="preserve">ntation should include sketches/images </w:t>
-      </w:r>
-      <w:r>
-        <w:rPr>
-          <w:rFonts w:ascii="Franklin Gothic Book" w:hAnsi="Franklin Gothic Book"/>
-          <w:sz w:val="22"/>
-          <w:szCs w:val="22"/>
-        </w:rPr>
-        <w:t>of your interface and justifications for your design.</w:t>
-      </w:r>
-    </w:p>
-    <w:p>
-      <w:pPr>
-        <w:rPr>
-          <w:rFonts w:ascii="Franklin Gothic Book" w:hAnsi="Franklin Gothic Book"/>
-          <w:sz w:val="22"/>
-          <w:szCs w:val="22"/>
-        </w:rPr>
-      </w:pPr>
-    </w:p>
-    <w:p w14:noSpellErr="1">
-      <w:r>
-        <w:rPr>
-          <w:rFonts w:ascii="Franklin Gothic Book" w:hAnsi="Franklin Gothic Book" w:eastAsia="Franklin Gothic Book" w:cs="Franklin Gothic Book"/>
-          <w:sz w:val="22"/>
-          <w:szCs w:val="22"/>
-        </w:rPr>
-        <w:t>You might want to consider what makes certain data types amenable to tagging versus hierarchy. For example, would a tagged file</w:t>
-      </w:r>
-      <w:r>
-        <w:rPr>
-          <w:rFonts w:ascii="Franklin Gothic Book" w:hAnsi="Franklin Gothic Book" w:eastAsia="Franklin Gothic Book" w:cs="Franklin Gothic Book"/>
+      <w:proofErr w:type="spellStart"/>
+      <w:r>
+        <w:rPr>
+          <w:rFonts w:ascii="Franklin Gothic Book" w:hAnsi="Franklin Gothic Book"/>
+          <w:sz w:val="22"/>
+          <w:szCs w:val="22"/>
+        </w:rPr>
+        <w:t>JohnYS</w:t>
+      </w:r>
+      <w:proofErr w:type="spellEnd"/>
+      <w:r>
+        <w:rPr>
+          <w:rFonts w:ascii="Franklin Gothic Book" w:hAnsi="Franklin Gothic Book"/>
+          <w:sz w:val="22"/>
+          <w:szCs w:val="22"/>
+        </w:rPr>
+        <w:t xml:space="preserve"> (CA)</w:t>
+      </w:r>
+      <w:r>
+        <w:rPr>
+          <w:rFonts w:ascii="Franklin Gothic Book" w:hAnsi="Franklin Gothic Book"/>
           <w:sz w:val="22"/>
           <w:szCs w:val="22"/>
         </w:rPr>
@@ -611,41 +589,162 @@
       </w:r>
       <w:r>
         <w:rPr>
-          <w:rFonts w:ascii="Franklin Gothic Book" w:hAnsi="Franklin Gothic Book" w:eastAsia="Franklin Gothic Book" w:cs="Franklin Gothic Book"/>
-          <w:sz w:val="22"/>
-          <w:szCs w:val="22"/>
-        </w:rPr>
-        <w:t xml:space="preserve">system be superior to a hierarchical one? Are tagging and hierarchy mutually exclusive? </w:t>
-      </w:r>
-      <w:r>
-        <w:rPr>
-          <w:rFonts w:ascii="Franklin Gothic Book" w:hAnsi="Franklin Gothic Book" w:eastAsia="Franklin Gothic Book" w:cs="Franklin Gothic Book"/>
-          <w:sz w:val="22"/>
-          <w:szCs w:val="22"/>
-        </w:rPr>
-        <w:t xml:space="preserve">Would a hybrid system be possible? </w:t>
-      </w:r>
-      <w:r>
-        <w:rPr>
-          <w:rFonts w:ascii="Franklin Gothic Book" w:hAnsi="Franklin Gothic Book" w:eastAsia="Franklin Gothic Book" w:cs="Franklin Gothic Book"/>
-          <w:sz w:val="22"/>
-          <w:szCs w:val="22"/>
-        </w:rPr>
-        <w:t>If you choose to build a hierarchical system, be prepared to talk about whether or not a similar design would work for tagging (or vice versa).</w:t>
-      </w:r>
-      <w:r>
-        <w:rPr>
-          <w:rFonts w:ascii="Franklin Gothic Book" w:hAnsi="Franklin Gothic Book" w:eastAsia="Franklin Gothic Book" w:cs="Franklin Gothic Book"/>
-          <w:sz w:val="22"/>
-          <w:szCs w:val="22"/>
-        </w:rPr>
-        <w:t xml:space="preserve"> Please read the </w:t>
-      </w:r>
-      <w:hyperlink r:id="R073a0fde769240e9">
+          <w:rFonts w:ascii="Franklin Gothic Book" w:hAnsi="Franklin Gothic Book"/>
+          <w:sz w:val="22"/>
+          <w:szCs w:val="22"/>
+        </w:rPr>
+        <w:t xml:space="preserve">at </w:t>
+      </w:r>
+      <w:hyperlink r:id="rId7" w:history="1">
         <w:r>
           <w:rPr>
             <w:rStyle w:val="Hyperlink"/>
-            <w:rFonts w:ascii="Franklin Gothic Book" w:hAnsi="Franklin Gothic Book" w:eastAsia="Franklin Gothic Book" w:cs="Franklin Gothic Book"/>
+            <w:rFonts w:ascii="Franklin Gothic Book" w:hAnsi="Franklin Gothic Book"/>
+            <w:sz w:val="22"/>
+            <w:szCs w:val="22"/>
+          </w:rPr>
+          <w:t>johnyangsam@gmail.com</w:t>
+        </w:r>
+      </w:hyperlink>
+      <w:r>
+        <w:rPr>
+          <w:rFonts w:ascii="Franklin Gothic Book" w:hAnsi="Franklin Gothic Book"/>
+          <w:sz w:val="22"/>
+          <w:szCs w:val="22"/>
+        </w:rPr>
+        <w:t xml:space="preserve"> at </w:t>
+      </w:r>
+      <w:bookmarkStart w:id="0" w:name="_GoBack"/>
+      <w:bookmarkEnd w:id="0"/>
+      <w:r>
+        <w:rPr>
+          <w:rFonts w:ascii="Franklin Gothic Book" w:hAnsi="Franklin Gothic Book"/>
+          <w:sz w:val="22"/>
+          <w:szCs w:val="22"/>
+        </w:rPr>
+        <w:t>this time (individual web site</w:t>
+      </w:r>
+      <w:r>
+        <w:rPr>
+          <w:rFonts w:ascii="Franklin Gothic Book" w:hAnsi="Franklin Gothic Book"/>
+          <w:sz w:val="22"/>
+          <w:szCs w:val="22"/>
+        </w:rPr>
+        <w:t>s will come</w:t>
+      </w:r>
+      <w:r>
+        <w:rPr>
+          <w:rFonts w:ascii="Franklin Gothic Book" w:hAnsi="Franklin Gothic Book"/>
+          <w:sz w:val="22"/>
+          <w:szCs w:val="22"/>
+        </w:rPr>
+        <w:t xml:space="preserve"> later</w:t>
+      </w:r>
+      <w:r>
+        <w:rPr>
+          <w:rFonts w:ascii="Franklin Gothic Book" w:hAnsi="Franklin Gothic Book"/>
+          <w:sz w:val="22"/>
+          <w:szCs w:val="22"/>
+        </w:rPr>
+        <w:t>)</w:t>
+      </w:r>
+      <w:r>
+        <w:rPr>
+          <w:rFonts w:ascii="Franklin Gothic Book" w:hAnsi="Franklin Gothic Book"/>
+          <w:sz w:val="22"/>
+          <w:szCs w:val="22"/>
+        </w:rPr>
+        <w:t xml:space="preserve">. </w:t>
+      </w:r>
+      <w:r>
+        <w:rPr>
+          <w:rFonts w:ascii="Franklin Gothic Book" w:hAnsi="Franklin Gothic Book"/>
+          <w:b/>
+          <w:sz w:val="22"/>
+          <w:szCs w:val="22"/>
+        </w:rPr>
+        <w:t>You will be presenting your design in class.</w:t>
+      </w:r>
+      <w:r>
+        <w:rPr>
+          <w:rFonts w:ascii="Franklin Gothic Book" w:hAnsi="Franklin Gothic Book"/>
+          <w:sz w:val="22"/>
+          <w:szCs w:val="22"/>
+        </w:rPr>
+        <w:t xml:space="preserve"> The prese</w:t>
+      </w:r>
+      <w:r>
+        <w:rPr>
+          <w:rFonts w:ascii="Franklin Gothic Book" w:hAnsi="Franklin Gothic Book"/>
+          <w:sz w:val="22"/>
+          <w:szCs w:val="22"/>
+        </w:rPr>
+        <w:t xml:space="preserve">ntation should include sketches/images </w:t>
+      </w:r>
+      <w:r>
+        <w:rPr>
+          <w:rFonts w:ascii="Franklin Gothic Book" w:hAnsi="Franklin Gothic Book"/>
+          <w:sz w:val="22"/>
+          <w:szCs w:val="22"/>
+        </w:rPr>
+        <w:t xml:space="preserve">of your interface and </w:t>
+      </w:r>
+      <w:r>
+        <w:rPr>
+          <w:rFonts w:ascii="Franklin Gothic Book" w:hAnsi="Franklin Gothic Book"/>
+          <w:sz w:val="22"/>
+          <w:szCs w:val="22"/>
+        </w:rPr>
+        <w:t xml:space="preserve">written </w:t>
+      </w:r>
+      <w:r>
+        <w:rPr>
+          <w:rFonts w:ascii="Franklin Gothic Book" w:hAnsi="Franklin Gothic Book"/>
+          <w:sz w:val="22"/>
+          <w:szCs w:val="22"/>
+        </w:rPr>
+        <w:t>justifications for your design.</w:t>
+      </w:r>
+    </w:p>
+    <w:p>
+      <w:pPr>
+        <w:rPr>
+          <w:rFonts w:ascii="Franklin Gothic Book" w:hAnsi="Franklin Gothic Book"/>
+          <w:sz w:val="22"/>
+          <w:szCs w:val="22"/>
+        </w:rPr>
+      </w:pPr>
+    </w:p>
+    <w:p>
+      <w:r>
+        <w:rPr>
+          <w:rFonts w:ascii="Franklin Gothic Book" w:eastAsia="Franklin Gothic Book" w:hAnsi="Franklin Gothic Book" w:cs="Franklin Gothic Book"/>
+          <w:sz w:val="22"/>
+          <w:szCs w:val="22"/>
+        </w:rPr>
+        <w:t xml:space="preserve">You might want to consider what makes certain data types amenable to tagging versus hierarchy. For example, would a tagged file system be superior to a hierarchical one? Are tagging and hierarchy mutually exclusive? Would a hybrid system be possible? If you choose to </w:t>
+      </w:r>
+      <w:r>
+        <w:rPr>
+          <w:rFonts w:ascii="Franklin Gothic Book" w:eastAsia="Franklin Gothic Book" w:hAnsi="Franklin Gothic Book" w:cs="Franklin Gothic Book"/>
+          <w:sz w:val="22"/>
+          <w:szCs w:val="22"/>
+        </w:rPr>
+        <w:t>design</w:t>
+      </w:r>
+      <w:r>
+        <w:rPr>
+          <w:rFonts w:ascii="Franklin Gothic Book" w:eastAsia="Franklin Gothic Book" w:hAnsi="Franklin Gothic Book" w:cs="Franklin Gothic Book"/>
+          <w:sz w:val="22"/>
+          <w:szCs w:val="22"/>
+        </w:rPr>
+        <w:t xml:space="preserve"> a hierarchical system, be prepared to talk about whether or not a similar design would work for tagging (or vice versa). Please read the </w:t>
+      </w:r>
+      <w:hyperlink r:id="rId8">
+        <w:r>
+          <w:rPr>
+            <w:rStyle w:val="Hyperlink"/>
+            <w:rFonts w:ascii="Franklin Gothic Book" w:eastAsia="Franklin Gothic Book" w:hAnsi="Franklin Gothic Book" w:cs="Franklin Gothic Book"/>
             <w:sz w:val="22"/>
             <w:szCs w:val="22"/>
           </w:rPr>
@@ -654,7 +753,7 @@
       </w:hyperlink>
       <w:r>
         <w:rPr>
-          <w:rFonts w:ascii="Franklin Gothic Book" w:hAnsi="Franklin Gothic Book" w:eastAsia="Franklin Gothic Book" w:cs="Franklin Gothic Book"/>
+          <w:rFonts w:ascii="Franklin Gothic Book" w:eastAsia="Franklin Gothic Book" w:hAnsi="Franklin Gothic Book" w:cs="Franklin Gothic Book"/>
           <w:sz w:val="22"/>
           <w:szCs w:val="22"/>
         </w:rPr>
@@ -821,7 +920,7 @@
         </w:rPr>
         <w:t xml:space="preserve">Link: </w:t>
       </w:r>
-      <w:hyperlink w:history="1" r:id="rId8">
+      <w:hyperlink r:id="rId9" w:history="1">
         <w:r>
           <w:rPr>
             <w:rStyle w:val="Hyperlink"/>
@@ -932,7 +1031,7 @@
                     </pic:cNvPicPr>
                   </pic:nvPicPr>
                   <pic:blipFill>
-                    <a:blip r:embed="rId9">
+                    <a:blip r:embed="rId10">
                       <a:extLst>
                         <a:ext uri="{28A0092B-C50C-407E-A947-70E740481C1C}">
                           <a14:useLocalDpi xmlns:a14="http://schemas.microsoft.com/office/drawing/2010/main" val="0"/>
@@ -985,7 +1084,7 @@
                     </pic:cNvPicPr>
                   </pic:nvPicPr>
                   <pic:blipFill>
-                    <a:blip r:embed="rId10">
+                    <a:blip r:embed="rId11">
                       <a:extLst>
                         <a:ext uri="{28A0092B-C50C-407E-A947-70E740481C1C}">
                           <a14:useLocalDpi xmlns:a14="http://schemas.microsoft.com/office/drawing/2010/main" val="0"/>
@@ -1084,7 +1183,7 @@
         </w:rPr>
         <w:t xml:space="preserve">: Cone Tree courtesy of </w:t>
       </w:r>
-      <w:hyperlink w:history="1" r:id="rId11">
+      <w:hyperlink r:id="rId12" w:history="1">
         <w:r>
           <w:rPr>
             <w:rStyle w:val="Hyperlink"/>
@@ -1123,7 +1222,39 @@
           <w:rFonts w:ascii="Franklin Gothic Book" w:hAnsi="Franklin Gothic Book"/>
           <w:b/>
         </w:rPr>
-        <w:t xml:space="preserve">A Tree: Prefuse’s TreeView: </w:t>
+        <w:t xml:space="preserve">A Tree: </w:t>
+      </w:r>
+      <w:proofErr w:type="spellStart"/>
+      <w:r>
+        <w:rPr>
+          <w:rFonts w:ascii="Franklin Gothic Book" w:hAnsi="Franklin Gothic Book"/>
+          <w:b/>
+        </w:rPr>
+        <w:t>Prefuse’s</w:t>
+      </w:r>
+      <w:proofErr w:type="spellEnd"/>
+      <w:r>
+        <w:rPr>
+          <w:rFonts w:ascii="Franklin Gothic Book" w:hAnsi="Franklin Gothic Book"/>
+          <w:b/>
+        </w:rPr>
+        <w:t xml:space="preserve"> </w:t>
+      </w:r>
+      <w:proofErr w:type="spellStart"/>
+      <w:r>
+        <w:rPr>
+          <w:rFonts w:ascii="Franklin Gothic Book" w:hAnsi="Franklin Gothic Book"/>
+          <w:b/>
+        </w:rPr>
+        <w:t>TreeView</w:t>
+      </w:r>
+      <w:proofErr w:type="spellEnd"/>
+      <w:r>
+        <w:rPr>
+          <w:rFonts w:ascii="Franklin Gothic Book" w:hAnsi="Franklin Gothic Book"/>
+          <w:b/>
+        </w:rPr>
+        <w:t xml:space="preserve">: </w:t>
       </w:r>
     </w:p>
     <w:p>
@@ -1140,14 +1271,14 @@
         </w:rPr>
         <w:t xml:space="preserve">Link: </w:t>
       </w:r>
-      <w:hyperlink w:history="1" r:id="rId12">
+      <w:hyperlink r:id="rId13" w:history="1">
         <w:r>
           <w:rPr>
             <w:rStyle w:val="Hyperlink"/>
             <w:rFonts w:ascii="Franklin Gothic Book" w:hAnsi="Franklin Gothic Book"/>
             <w:sz w:val="22"/>
           </w:rPr>
-          <w:t>http://www.prefuse.org/gallery/treeview/</w:t>
+          <w:t xml:space="preserve">http://www.prefuse.org/gallery/treeview/ </w:t>
         </w:r>
       </w:hyperlink>
       <w:r>
@@ -1172,7 +1303,43 @@
           <w:sz w:val="22"/>
           <w:szCs w:val="22"/>
         </w:rPr>
-        <w:t xml:space="preserve">Description: Like Robertson’s Cone Tree, Prefuse’s TreeView uses animation to reduce cognitive load and guide the user in navigation. The link above points to a Java demo of the </w:t>
+        <w:t xml:space="preserve">Description: Like Robertson’s Cone Tree, </w:t>
+      </w:r>
+      <w:proofErr w:type="spellStart"/>
+      <w:r>
+        <w:rPr>
+          <w:rFonts w:ascii="Franklin Gothic Book" w:hAnsi="Franklin Gothic Book"/>
+          <w:sz w:val="22"/>
+          <w:szCs w:val="22"/>
+        </w:rPr>
+        <w:t>Prefuse’s</w:t>
+      </w:r>
+      <w:proofErr w:type="spellEnd"/>
+      <w:r>
+        <w:rPr>
+          <w:rFonts w:ascii="Franklin Gothic Book" w:hAnsi="Franklin Gothic Book"/>
+          <w:sz w:val="22"/>
+          <w:szCs w:val="22"/>
+        </w:rPr>
+        <w:t xml:space="preserve"> </w:t>
+      </w:r>
+      <w:proofErr w:type="spellStart"/>
+      <w:r>
+        <w:rPr>
+          <w:rFonts w:ascii="Franklin Gothic Book" w:hAnsi="Franklin Gothic Book"/>
+          <w:sz w:val="22"/>
+          <w:szCs w:val="22"/>
+        </w:rPr>
+        <w:t>TreeView</w:t>
+      </w:r>
+      <w:proofErr w:type="spellEnd"/>
+      <w:r>
+        <w:rPr>
+          <w:rFonts w:ascii="Franklin Gothic Book" w:hAnsi="Franklin Gothic Book"/>
+          <w:sz w:val="22"/>
+          <w:szCs w:val="22"/>
+        </w:rPr>
+        <w:t xml:space="preserve"> uses animation to reduce cognitive load and guide the user in navigation. The link above points to a Java demo of the </w:t>
       </w:r>
       <w:r>
         <w:rPr>
@@ -1222,7 +1389,7 @@
                     </pic:cNvPicPr>
                   </pic:nvPicPr>
                   <pic:blipFill>
-                    <a:blip r:embed="rId13">
+                    <a:blip r:embed="rId14">
                       <a:extLst>
                         <a:ext uri="{28A0092B-C50C-407E-A947-70E740481C1C}">
                           <a14:useLocalDpi xmlns:a14="http://schemas.microsoft.com/office/drawing/2010/main" val="0"/>
@@ -1288,7 +1455,7 @@
                     </pic:cNvPicPr>
                   </pic:nvPicPr>
                   <pic:blipFill>
-                    <a:blip r:embed="rId14">
+                    <a:blip r:embed="rId15">
                       <a:extLst>
                         <a:ext uri="{28A0092B-C50C-407E-A947-70E740481C1C}">
                           <a14:useLocalDpi xmlns:a14="http://schemas.microsoft.com/office/drawing/2010/main" val="0"/>
@@ -1375,9 +1542,37 @@
         <w:rPr>
           <w:rFonts w:ascii="Franklin Gothic Book" w:hAnsi="Franklin Gothic Book"/>
         </w:rPr>
-        <w:t xml:space="preserve">: Prefuse’s TreeView courtesy of </w:t>
-      </w:r>
-      <w:hyperlink w:history="1" r:id="rId15">
+        <w:t xml:space="preserve">: </w:t>
+      </w:r>
+      <w:proofErr w:type="spellStart"/>
+      <w:r>
+        <w:rPr>
+          <w:rFonts w:ascii="Franklin Gothic Book" w:hAnsi="Franklin Gothic Book"/>
+        </w:rPr>
+        <w:t>Prefuse’s</w:t>
+      </w:r>
+      <w:proofErr w:type="spellEnd"/>
+      <w:r>
+        <w:rPr>
+          <w:rFonts w:ascii="Franklin Gothic Book" w:hAnsi="Franklin Gothic Book"/>
+        </w:rPr>
+        <w:t xml:space="preserve"> </w:t>
+      </w:r>
+      <w:proofErr w:type="spellStart"/>
+      <w:r>
+        <w:rPr>
+          <w:rFonts w:ascii="Franklin Gothic Book" w:hAnsi="Franklin Gothic Book"/>
+        </w:rPr>
+        <w:t>TreeView</w:t>
+      </w:r>
+      <w:proofErr w:type="spellEnd"/>
+      <w:r>
+        <w:rPr>
+          <w:rFonts w:ascii="Franklin Gothic Book" w:hAnsi="Franklin Gothic Book"/>
+        </w:rPr>
+        <w:t xml:space="preserve"> courtesy of </w:t>
+      </w:r>
+      <w:hyperlink r:id="rId16" w:history="1">
         <w:r>
           <w:rPr>
             <w:rStyle w:val="Hyperlink"/>
@@ -1442,8 +1637,10 @@
           <w:b/>
           <w:sz w:val="22"/>
         </w:rPr>
+        <w:lastRenderedPageBreak/>
         <w:t xml:space="preserve">A Nest: </w:t>
       </w:r>
+      <w:proofErr w:type="spellStart"/>
       <w:r>
         <w:rPr>
           <w:rFonts w:ascii="Franklin Gothic Book" w:hAnsi="Franklin Gothic Book"/>
@@ -1452,6 +1649,7 @@
         </w:rPr>
         <w:t>TreeMaps</w:t>
       </w:r>
+      <w:proofErr w:type="spellEnd"/>
     </w:p>
     <w:p>
       <w:pPr>
@@ -1468,7 +1666,7 @@
         </w:rPr>
         <w:t xml:space="preserve">Link: </w:t>
       </w:r>
-      <w:hyperlink w:history="1" r:id="rId16">
+      <w:hyperlink r:id="rId17" w:history="1">
         <w:r>
           <w:rPr>
             <w:rStyle w:val="Hyperlink"/>
@@ -1501,7 +1699,25 @@
           <w:sz w:val="22"/>
           <w:szCs w:val="22"/>
         </w:rPr>
-        <w:t>The term “TreeMap” refers to</w:t>
+        <w:t>The term “</w:t>
+      </w:r>
+      <w:proofErr w:type="spellStart"/>
+      <w:r>
+        <w:rPr>
+          <w:rFonts w:ascii="Franklin Gothic Book" w:hAnsi="Franklin Gothic Book"/>
+          <w:sz w:val="22"/>
+          <w:szCs w:val="22"/>
+        </w:rPr>
+        <w:t>TreeMap</w:t>
+      </w:r>
+      <w:proofErr w:type="spellEnd"/>
+      <w:r>
+        <w:rPr>
+          <w:rFonts w:ascii="Franklin Gothic Book" w:hAnsi="Franklin Gothic Book"/>
+          <w:sz w:val="22"/>
+          <w:szCs w:val="22"/>
+        </w:rPr>
+        <w:t>” refers to</w:t>
       </w:r>
       <w:r>
         <w:rPr>
@@ -1511,13 +1727,23 @@
         </w:rPr>
         <w:t xml:space="preserve"> the notion of turning a tree into a planar space-filling map. </w:t>
       </w:r>
-      <w:r>
-        <w:rPr>
-          <w:rFonts w:ascii="Franklin Gothic Book" w:hAnsi="Franklin Gothic Book"/>
-          <w:sz w:val="22"/>
-          <w:szCs w:val="22"/>
-        </w:rPr>
-        <w:t>TreeMap uses a recursive algorithm for layouts, where the spatial footprint is representative of the visualized entities size. Color</w:t>
+      <w:proofErr w:type="spellStart"/>
+      <w:r>
+        <w:rPr>
+          <w:rFonts w:ascii="Franklin Gothic Book" w:hAnsi="Franklin Gothic Book"/>
+          <w:sz w:val="22"/>
+          <w:szCs w:val="22"/>
+        </w:rPr>
+        <w:t>TreeMap</w:t>
+      </w:r>
+      <w:proofErr w:type="spellEnd"/>
+      <w:r>
+        <w:rPr>
+          <w:rFonts w:ascii="Franklin Gothic Book" w:hAnsi="Franklin Gothic Book"/>
+          <w:sz w:val="22"/>
+          <w:szCs w:val="22"/>
+        </w:rPr>
+        <w:t xml:space="preserve"> uses a recursive algorithm for layouts, where the spatial footprint is representative of the visualized entities size. Color</w:t>
       </w:r>
       <w:r>
         <w:rPr>
@@ -1533,7 +1759,25 @@
           <w:sz w:val="22"/>
           <w:szCs w:val="22"/>
         </w:rPr>
-        <w:t xml:space="preserve"> According to Shneiderman, TreeMaps’ inventor, the </w:t>
+        <w:t xml:space="preserve"> According to Shneiderman, </w:t>
+      </w:r>
+      <w:proofErr w:type="spellStart"/>
+      <w:r>
+        <w:rPr>
+          <w:rFonts w:ascii="Franklin Gothic Book" w:hAnsi="Franklin Gothic Book"/>
+          <w:sz w:val="22"/>
+          <w:szCs w:val="22"/>
+        </w:rPr>
+        <w:t>TreeMaps</w:t>
+      </w:r>
+      <w:proofErr w:type="spellEnd"/>
+      <w:r>
+        <w:rPr>
+          <w:rFonts w:ascii="Franklin Gothic Book" w:hAnsi="Franklin Gothic Book"/>
+          <w:sz w:val="22"/>
+          <w:szCs w:val="22"/>
+        </w:rPr>
+        <w:t xml:space="preserve">’ inventor, the </w:t>
       </w:r>
       <w:r>
         <w:rPr>
@@ -1611,7 +1855,7 @@
                     </pic:cNvPicPr>
                   </pic:nvPicPr>
                   <pic:blipFill>
-                    <a:blip r:embed="rId17">
+                    <a:blip r:embed="rId18">
                       <a:extLst>
                         <a:ext uri="{28A0092B-C50C-407E-A947-70E740481C1C}">
                           <a14:useLocalDpi xmlns:a14="http://schemas.microsoft.com/office/drawing/2010/main" val="0"/>
@@ -1694,7 +1938,7 @@
         </w:rPr>
         <w:t xml:space="preserve">: Tree Map courtesy of </w:t>
       </w:r>
-      <w:hyperlink w:history="1" r:id="rId18">
+      <w:hyperlink r:id="rId19" w:history="1">
         <w:r>
           <w:rPr>
             <w:rStyle w:val="Hyperlink"/>
@@ -1778,7 +2022,7 @@
                     </pic:cNvPicPr>
                   </pic:nvPicPr>
                   <pic:blipFill>
-                    <a:blip r:embed="rId19">
+                    <a:blip r:embed="rId20">
                       <a:extLst>
                         <a:ext uri="{28A0092B-C50C-407E-A947-70E740481C1C}">
                           <a14:useLocalDpi xmlns:a14="http://schemas.microsoft.com/office/drawing/2010/main" val="0"/>
@@ -1890,6 +2134,7 @@
         <w:rPr>
           <w:rFonts w:ascii="Arial" w:hAnsi="Arial"/>
         </w:rPr>
+        <w:lastRenderedPageBreak/>
         <w:t>Tag</w:t>
       </w:r>
       <w:r>
@@ -1919,7 +2164,23 @@
           <w:sz w:val="22"/>
           <w:szCs w:val="22"/>
         </w:rPr>
-        <w:t>Tagging has become intricately tied to the Web 2.0 phenomena. Tags themselves are not necessarily novel (their roots are in “labeling” and “attributes” meta-data fields); however, they have forced designers to rethink the visual representation of data.</w:t>
+        <w:t>Tagging has become intricately tied to the Web 2.0 phenomena</w:t>
+      </w:r>
+      <w:r>
+        <w:rPr>
+          <w:rFonts w:ascii="Franklin Gothic Book" w:hAnsi="Franklin Gothic Book"/>
+          <w:sz w:val="22"/>
+          <w:szCs w:val="22"/>
+        </w:rPr>
+        <w:t xml:space="preserve"> (circa 2005)</w:t>
+      </w:r>
+      <w:r>
+        <w:rPr>
+          <w:rFonts w:ascii="Franklin Gothic Book" w:hAnsi="Franklin Gothic Book"/>
+          <w:sz w:val="22"/>
+          <w:szCs w:val="22"/>
+        </w:rPr>
+        <w:t>. Tags themselves are not necessarily novel (their roots are in “labeling” and “attributes” meta-data fields); however, they have forced designers to rethink the visual representation of data.</w:t>
       </w:r>
     </w:p>
     <w:p>
@@ -1958,7 +2219,7 @@
         </w:rPr>
         <w:t xml:space="preserve">Link: </w:t>
       </w:r>
-      <w:hyperlink w:history="1" r:id="rId20">
+      <w:hyperlink r:id="rId21" w:history="1">
         <w:r>
           <w:rPr>
             <w:rStyle w:val="Hyperlink"/>
@@ -2053,7 +2314,7 @@
                     </pic:cNvPicPr>
                   </pic:nvPicPr>
                   <pic:blipFill>
-                    <a:blip r:embed="rId21">
+                    <a:blip r:embed="rId22">
                       <a:extLst>
                         <a:ext uri="{28A0092B-C50C-407E-A947-70E740481C1C}">
                           <a14:useLocalDpi xmlns:a14="http://schemas.microsoft.com/office/drawing/2010/main" val="0"/>
@@ -2136,7 +2397,7 @@
         </w:rPr>
         <w:t xml:space="preserve">: The Flickr tag cloud system, link: </w:t>
       </w:r>
-      <w:hyperlink w:history="1" r:id="rId22">
+      <w:hyperlink r:id="rId23" w:history="1">
         <w:r>
           <w:rPr>
             <w:rStyle w:val="Hyperlink"/>
@@ -2251,12 +2512,21 @@
         </w:rPr>
         <w:t xml:space="preserve"> shared with </w:t>
       </w:r>
-      <w:r>
-        <w:rPr>
-          <w:rFonts w:ascii="Franklin Gothic Book" w:hAnsi="Franklin Gothic Book"/>
-          <w:sz w:val="22"/>
-        </w:rPr>
-        <w:t>Chris (CA)</w:t>
+      <w:proofErr w:type="spellStart"/>
+      <w:r>
+        <w:rPr>
+          <w:rFonts w:ascii="Franklin Gothic Book" w:hAnsi="Franklin Gothic Book"/>
+          <w:sz w:val="22"/>
+        </w:rPr>
+        <w:t>JohnYS</w:t>
+      </w:r>
+      <w:proofErr w:type="spellEnd"/>
+      <w:r>
+        <w:rPr>
+          <w:rFonts w:ascii="Franklin Gothic Book" w:hAnsi="Franklin Gothic Book"/>
+          <w:sz w:val="22"/>
+        </w:rPr>
+        <w:t xml:space="preserve"> (CA)</w:t>
       </w:r>
       <w:r>
         <w:rPr>
@@ -2442,6 +2712,7 @@
         <w:rPr>
           <w:rFonts w:ascii="Arial" w:hAnsi="Arial" w:cs="Arial"/>
         </w:rPr>
+        <w:lastRenderedPageBreak/>
         <w:t>Grading</w:t>
       </w:r>
       <w:r>
@@ -2699,15 +2970,27 @@
           <w:rFonts w:ascii="Franklin Gothic Book" w:hAnsi="Franklin Gothic Book"/>
           <w:sz w:val="22"/>
         </w:rPr>
-        <w:t xml:space="preserve"> (if called upon)</w:t>
-      </w:r>
-      <w:bookmarkStart w:name="_GoBack" w:id="0"/>
-      <w:bookmarkEnd w:id="0"/>
+        <w:t xml:space="preserve"> (if called upon</w:t>
+      </w:r>
+      <w:r>
+        <w:rPr>
+          <w:rFonts w:ascii="Franklin Gothic Book" w:hAnsi="Franklin Gothic Book"/>
+          <w:sz w:val="22"/>
+        </w:rPr>
+        <w:t xml:space="preserve"> – we should be able to make it to everyone</w:t>
+      </w:r>
+      <w:r>
+        <w:rPr>
+          <w:rFonts w:ascii="Franklin Gothic Book" w:hAnsi="Franklin Gothic Book"/>
+          <w:sz w:val="22"/>
+        </w:rPr>
+        <w:t>)</w:t>
+      </w:r>
     </w:p>
     <w:sectPr>
-      <w:headerReference w:type="default" r:id="rId23"/>
-      <w:footerReference w:type="default" r:id="rId24"/>
-      <w:pgSz w:w="12240" w:h="15840" w:orient="portrait"/>
+      <w:headerReference w:type="default" r:id="rId24"/>
+      <w:footerReference w:type="default" r:id="rId25"/>
+      <w:pgSz w:w="12240" w:h="15840"/>
       <w:pgMar w:top="1296" w:right="1440" w:bottom="1296" w:left="1440" w:header="720" w:footer="720" w:gutter="0"/>
       <w:cols w:space="720"/>
       <w:docGrid w:linePitch="360"/>
@@ -2717,7 +3000,7 @@
 </file>
 
 <file path=word/endnotes.xml><?xml version="1.0" encoding="utf-8"?>
-<w:endnotes xmlns:wpc="http://schemas.microsoft.com/office/word/2010/wordprocessingCanvas" xmlns:mo="http://schemas.microsoft.com/office/mac/office/2008/main" xmlns:mc="http://schemas.openxmlformats.org/markup-compatibility/2006" xmlns:mv="urn:schemas-microsoft-com:mac:vml" xmlns:o="urn:schemas-microsoft-com:office:office" xmlns:r="http://schemas.openxmlformats.org/officeDocument/2006/relationships" xmlns:m="http://schemas.openxmlformats.org/officeDocument/2006/math" xmlns:v="urn:schemas-microsoft-com:vml" xmlns:wp14="http://schemas.microsoft.com/office/word/2010/wordprocessingDrawing" xmlns:wp="http://schemas.openxmlformats.org/drawingml/2006/wordprocessingDrawing" xmlns:w10="urn:schemas-microsoft-com:office:word" xmlns:w="http://schemas.openxmlformats.org/wordprocessingml/2006/main" xmlns:w14="http://schemas.microsoft.com/office/word/2010/wordml" xmlns:w15="http://schemas.microsoft.com/office/word/2012/wordml" xmlns:wpg="http://schemas.microsoft.com/office/word/2010/wordprocessingGroup" xmlns:wpi="http://schemas.microsoft.com/office/word/2010/wordprocessingInk" xmlns:wne="http://schemas.microsoft.com/office/word/2006/wordml" xmlns:wps="http://schemas.microsoft.com/office/word/2010/wordprocessingShape" mc:Ignorable="w14 w15 wp14">
+<w:endnotes xmlns:wpc="http://schemas.microsoft.com/office/word/2010/wordprocessingCanvas" xmlns:cx="http://schemas.microsoft.com/office/drawing/2014/chartex" xmlns:cx1="http://schemas.microsoft.com/office/drawing/2015/9/8/chartex" xmlns:cx2="http://schemas.microsoft.com/office/drawing/2015/10/21/chartex" xmlns:cx3="http://schemas.microsoft.com/office/drawing/2016/5/9/chartex" xmlns:cx4="http://schemas.microsoft.com/office/drawing/2016/5/10/chartex" xmlns:cx5="http://schemas.microsoft.com/office/drawing/2016/5/11/chartex" xmlns:mc="http://schemas.openxmlformats.org/markup-compatibility/2006" xmlns:o="urn:schemas-microsoft-com:office:office" xmlns:r="http://schemas.openxmlformats.org/officeDocument/2006/relationships" xmlns:m="http://schemas.openxmlformats.org/officeDocument/2006/math" xmlns:v="urn:schemas-microsoft-com:vml" xmlns:wp14="http://schemas.microsoft.com/office/word/2010/wordprocessingDrawing" xmlns:wp="http://schemas.openxmlformats.org/drawingml/2006/wordprocessingDrawing" xmlns:w10="urn:schemas-microsoft-com:office:word" xmlns:w="http://schemas.openxmlformats.org/wordprocessingml/2006/main" xmlns:w14="http://schemas.microsoft.com/office/word/2010/wordml" xmlns:w15="http://schemas.microsoft.com/office/word/2012/wordml" xmlns:w16se="http://schemas.microsoft.com/office/word/2015/wordml/symex" xmlns:wpg="http://schemas.microsoft.com/office/word/2010/wordprocessingGroup" xmlns:wpi="http://schemas.microsoft.com/office/word/2010/wordprocessingInk" xmlns:wne="http://schemas.microsoft.com/office/word/2006/wordml" xmlns:wps="http://schemas.microsoft.com/office/word/2010/wordprocessingShape" mc:Ignorable="w14 w15 w16se wp14">
   <w:endnote w:type="separator" w:id="-1">
     <w:p>
       <w:r>
@@ -2736,7 +3019,7 @@
 </file>
 
 <file path=word/footer1.xml><?xml version="1.0" encoding="utf-8"?>
-<w:ftr xmlns:wpc="http://schemas.microsoft.com/office/word/2010/wordprocessingCanvas" xmlns:mo="http://schemas.microsoft.com/office/mac/office/2008/main" xmlns:mc="http://schemas.openxmlformats.org/markup-compatibility/2006" xmlns:mv="urn:schemas-microsoft-com:mac:vml" xmlns:o="urn:schemas-microsoft-com:office:office" xmlns:r="http://schemas.openxmlformats.org/officeDocument/2006/relationships" xmlns:m="http://schemas.openxmlformats.org/officeDocument/2006/math" xmlns:v="urn:schemas-microsoft-com:vml" xmlns:wp14="http://schemas.microsoft.com/office/word/2010/wordprocessingDrawing" xmlns:wp="http://schemas.openxmlformats.org/drawingml/2006/wordprocessingDrawing" xmlns:w10="urn:schemas-microsoft-com:office:word" xmlns:w="http://schemas.openxmlformats.org/wordprocessingml/2006/main" xmlns:w14="http://schemas.microsoft.com/office/word/2010/wordml" xmlns:w15="http://schemas.microsoft.com/office/word/2012/wordml" xmlns:wpg="http://schemas.microsoft.com/office/word/2010/wordprocessingGroup" xmlns:wpi="http://schemas.microsoft.com/office/word/2010/wordprocessingInk" xmlns:wne="http://schemas.microsoft.com/office/word/2006/wordml" xmlns:wps="http://schemas.microsoft.com/office/word/2010/wordprocessingShape" mc:Ignorable="w14 w15 wp14">
+<w:ftr xmlns:wpc="http://schemas.microsoft.com/office/word/2010/wordprocessingCanvas" xmlns:cx="http://schemas.microsoft.com/office/drawing/2014/chartex" xmlns:cx1="http://schemas.microsoft.com/office/drawing/2015/9/8/chartex" xmlns:cx2="http://schemas.microsoft.com/office/drawing/2015/10/21/chartex" xmlns:cx3="http://schemas.microsoft.com/office/drawing/2016/5/9/chartex" xmlns:cx4="http://schemas.microsoft.com/office/drawing/2016/5/10/chartex" xmlns:cx5="http://schemas.microsoft.com/office/drawing/2016/5/11/chartex" xmlns:mc="http://schemas.openxmlformats.org/markup-compatibility/2006" xmlns:o="urn:schemas-microsoft-com:office:office" xmlns:r="http://schemas.openxmlformats.org/officeDocument/2006/relationships" xmlns:m="http://schemas.openxmlformats.org/officeDocument/2006/math" xmlns:v="urn:schemas-microsoft-com:vml" xmlns:wp14="http://schemas.microsoft.com/office/word/2010/wordprocessingDrawing" xmlns:wp="http://schemas.openxmlformats.org/drawingml/2006/wordprocessingDrawing" xmlns:w10="urn:schemas-microsoft-com:office:word" xmlns:w="http://schemas.openxmlformats.org/wordprocessingml/2006/main" xmlns:w14="http://schemas.microsoft.com/office/word/2010/wordml" xmlns:w15="http://schemas.microsoft.com/office/word/2012/wordml" xmlns:w16se="http://schemas.microsoft.com/office/word/2015/wordml/symex" xmlns:wpg="http://schemas.microsoft.com/office/word/2010/wordprocessingGroup" xmlns:wpi="http://schemas.microsoft.com/office/word/2010/wordprocessingInk" xmlns:wne="http://schemas.microsoft.com/office/word/2006/wordml" xmlns:wps="http://schemas.microsoft.com/office/word/2010/wordprocessingShape" mc:Ignorable="w14 w15 w16se wp14">
   <w:p>
     <w:pPr>
       <w:pStyle w:val="Footer"/>
@@ -2792,7 +3075,7 @@
         <w:sz w:val="22"/>
         <w:szCs w:val="22"/>
       </w:rPr>
-      <w:t>6</w:t>
+      <w:t>7</w:t>
     </w:r>
     <w:r>
       <w:rPr>
@@ -2812,7 +3095,7 @@
         <w:szCs w:val="22"/>
       </w:rPr>
     </w:pPr>
-    <w:hyperlink w:history="1" r:id="rId1">
+    <w:hyperlink r:id="rId1" w:history="1">
       <w:r>
         <w:rPr>
           <w:rStyle w:val="Hyperlink"/>
@@ -2828,7 +3111,7 @@
 </file>
 
 <file path=word/footnotes.xml><?xml version="1.0" encoding="utf-8"?>
-<w:footnotes xmlns:wpc="http://schemas.microsoft.com/office/word/2010/wordprocessingCanvas" xmlns:mo="http://schemas.microsoft.com/office/mac/office/2008/main" xmlns:mc="http://schemas.openxmlformats.org/markup-compatibility/2006" xmlns:mv="urn:schemas-microsoft-com:mac:vml" xmlns:o="urn:schemas-microsoft-com:office:office" xmlns:r="http://schemas.openxmlformats.org/officeDocument/2006/relationships" xmlns:m="http://schemas.openxmlformats.org/officeDocument/2006/math" xmlns:v="urn:schemas-microsoft-com:vml" xmlns:wp14="http://schemas.microsoft.com/office/word/2010/wordprocessingDrawing" xmlns:wp="http://schemas.openxmlformats.org/drawingml/2006/wordprocessingDrawing" xmlns:w10="urn:schemas-microsoft-com:office:word" xmlns:w="http://schemas.openxmlformats.org/wordprocessingml/2006/main" xmlns:w14="http://schemas.microsoft.com/office/word/2010/wordml" xmlns:w15="http://schemas.microsoft.com/office/word/2012/wordml" xmlns:wpg="http://schemas.microsoft.com/office/word/2010/wordprocessingGroup" xmlns:wpi="http://schemas.microsoft.com/office/word/2010/wordprocessingInk" xmlns:wne="http://schemas.microsoft.com/office/word/2006/wordml" xmlns:wps="http://schemas.microsoft.com/office/word/2010/wordprocessingShape" mc:Ignorable="w14 w15 wp14">
+<w:footnotes xmlns:wpc="http://schemas.microsoft.com/office/word/2010/wordprocessingCanvas" xmlns:cx="http://schemas.microsoft.com/office/drawing/2014/chartex" xmlns:cx1="http://schemas.microsoft.com/office/drawing/2015/9/8/chartex" xmlns:cx2="http://schemas.microsoft.com/office/drawing/2015/10/21/chartex" xmlns:cx3="http://schemas.microsoft.com/office/drawing/2016/5/9/chartex" xmlns:cx4="http://schemas.microsoft.com/office/drawing/2016/5/10/chartex" xmlns:cx5="http://schemas.microsoft.com/office/drawing/2016/5/11/chartex" xmlns:mc="http://schemas.openxmlformats.org/markup-compatibility/2006" xmlns:o="urn:schemas-microsoft-com:office:office" xmlns:r="http://schemas.openxmlformats.org/officeDocument/2006/relationships" xmlns:m="http://schemas.openxmlformats.org/officeDocument/2006/math" xmlns:v="urn:schemas-microsoft-com:vml" xmlns:wp14="http://schemas.microsoft.com/office/word/2010/wordprocessingDrawing" xmlns:wp="http://schemas.openxmlformats.org/drawingml/2006/wordprocessingDrawing" xmlns:w10="urn:schemas-microsoft-com:office:word" xmlns:w="http://schemas.openxmlformats.org/wordprocessingml/2006/main" xmlns:w14="http://schemas.microsoft.com/office/word/2010/wordml" xmlns:w15="http://schemas.microsoft.com/office/word/2012/wordml" xmlns:w16se="http://schemas.microsoft.com/office/word/2015/wordml/symex" xmlns:wpg="http://schemas.microsoft.com/office/word/2010/wordprocessingGroup" xmlns:wpi="http://schemas.microsoft.com/office/word/2010/wordprocessingInk" xmlns:wne="http://schemas.microsoft.com/office/word/2006/wordml" xmlns:wps="http://schemas.microsoft.com/office/word/2010/wordprocessingShape" mc:Ignorable="w14 w15 w16se wp14">
   <w:footnote w:type="separator" w:id="-1">
     <w:p>
       <w:r>
@@ -2847,7 +3130,7 @@
 </file>
 
 <file path=word/header1.xml><?xml version="1.0" encoding="utf-8"?>
-<w:hdr xmlns:wpc="http://schemas.microsoft.com/office/word/2010/wordprocessingCanvas" xmlns:mo="http://schemas.microsoft.com/office/mac/office/2008/main" xmlns:mc="http://schemas.openxmlformats.org/markup-compatibility/2006" xmlns:mv="urn:schemas-microsoft-com:mac:vml" xmlns:o="urn:schemas-microsoft-com:office:office" xmlns:r="http://schemas.openxmlformats.org/officeDocument/2006/relationships" xmlns:m="http://schemas.openxmlformats.org/officeDocument/2006/math" xmlns:v="urn:schemas-microsoft-com:vml" xmlns:wp14="http://schemas.microsoft.com/office/word/2010/wordprocessingDrawing" xmlns:wp="http://schemas.openxmlformats.org/drawingml/2006/wordprocessingDrawing" xmlns:w10="urn:schemas-microsoft-com:office:word" xmlns:w="http://schemas.openxmlformats.org/wordprocessingml/2006/main" xmlns:w14="http://schemas.microsoft.com/office/word/2010/wordml" xmlns:w15="http://schemas.microsoft.com/office/word/2012/wordml" xmlns:wpg="http://schemas.microsoft.com/office/word/2010/wordprocessingGroup" xmlns:wpi="http://schemas.microsoft.com/office/word/2010/wordprocessingInk" xmlns:wne="http://schemas.microsoft.com/office/word/2006/wordml" xmlns:wps="http://schemas.microsoft.com/office/word/2010/wordprocessingShape" mc:Ignorable="w14 w15 wp14">
+<w:hdr xmlns:wpc="http://schemas.microsoft.com/office/word/2010/wordprocessingCanvas" xmlns:cx="http://schemas.microsoft.com/office/drawing/2014/chartex" xmlns:cx1="http://schemas.microsoft.com/office/drawing/2015/9/8/chartex" xmlns:cx2="http://schemas.microsoft.com/office/drawing/2015/10/21/chartex" xmlns:cx3="http://schemas.microsoft.com/office/drawing/2016/5/9/chartex" xmlns:cx4="http://schemas.microsoft.com/office/drawing/2016/5/10/chartex" xmlns:cx5="http://schemas.microsoft.com/office/drawing/2016/5/11/chartex" xmlns:mc="http://schemas.openxmlformats.org/markup-compatibility/2006" xmlns:o="urn:schemas-microsoft-com:office:office" xmlns:r="http://schemas.openxmlformats.org/officeDocument/2006/relationships" xmlns:m="http://schemas.openxmlformats.org/officeDocument/2006/math" xmlns:v="urn:schemas-microsoft-com:vml" xmlns:wp14="http://schemas.microsoft.com/office/word/2010/wordprocessingDrawing" xmlns:wp="http://schemas.openxmlformats.org/drawingml/2006/wordprocessingDrawing" xmlns:w10="urn:schemas-microsoft-com:office:word" xmlns:w="http://schemas.openxmlformats.org/wordprocessingml/2006/main" xmlns:w14="http://schemas.microsoft.com/office/word/2010/wordml" xmlns:w15="http://schemas.microsoft.com/office/word/2012/wordml" xmlns:w16se="http://schemas.microsoft.com/office/word/2015/wordml/symex" xmlns:wpg="http://schemas.microsoft.com/office/word/2010/wordprocessingGroup" xmlns:wpi="http://schemas.microsoft.com/office/word/2010/wordprocessingInk" xmlns:wne="http://schemas.microsoft.com/office/word/2006/wordml" xmlns:wps="http://schemas.microsoft.com/office/word/2010/wordprocessingShape" mc:Ignorable="w14 w15 w16se wp14">
   <w:p>
     <w:pPr>
       <w:pStyle w:val="Header"/>
@@ -2895,7 +3178,7 @@
         <w:sz w:val="22"/>
         <w:szCs w:val="20"/>
       </w:rPr>
-      <w:t>6</w:t>
+      <w:t>7</w:t>
     </w:r>
   </w:p>
   <w:p>
@@ -2956,8 +3239,8 @@
 </file>
 
 <file path=word/numbering.xml><?xml version="1.0" encoding="utf-8"?>
-<w:numbering xmlns:wpc="http://schemas.microsoft.com/office/word/2010/wordprocessingCanvas" xmlns:mo="http://schemas.microsoft.com/office/mac/office/2008/main" xmlns:mc="http://schemas.openxmlformats.org/markup-compatibility/2006" xmlns:mv="urn:schemas-microsoft-com:mac:vml" xmlns:o="urn:schemas-microsoft-com:office:office" xmlns:r="http://schemas.openxmlformats.org/officeDocument/2006/relationships" xmlns:m="http://schemas.openxmlformats.org/officeDocument/2006/math" xmlns:v="urn:schemas-microsoft-com:vml" xmlns:wp14="http://schemas.microsoft.com/office/word/2010/wordprocessingDrawing" xmlns:wp="http://schemas.openxmlformats.org/drawingml/2006/wordprocessingDrawing" xmlns:w10="urn:schemas-microsoft-com:office:word" xmlns:w="http://schemas.openxmlformats.org/wordprocessingml/2006/main" xmlns:w14="http://schemas.microsoft.com/office/word/2010/wordml" xmlns:w15="http://schemas.microsoft.com/office/word/2012/wordml" xmlns:wpg="http://schemas.microsoft.com/office/word/2010/wordprocessingGroup" xmlns:wpi="http://schemas.microsoft.com/office/word/2010/wordprocessingInk" xmlns:wne="http://schemas.microsoft.com/office/word/2006/wordml" xmlns:wps="http://schemas.microsoft.com/office/word/2010/wordprocessingShape" mc:Ignorable="w14 w15 wp14">
-  <w:abstractNum w:abstractNumId="0">
+<w:numbering xmlns:wpc="http://schemas.microsoft.com/office/word/2010/wordprocessingCanvas" xmlns:cx="http://schemas.microsoft.com/office/drawing/2014/chartex" xmlns:cx1="http://schemas.microsoft.com/office/drawing/2015/9/8/chartex" xmlns:cx2="http://schemas.microsoft.com/office/drawing/2015/10/21/chartex" xmlns:cx3="http://schemas.microsoft.com/office/drawing/2016/5/9/chartex" xmlns:cx4="http://schemas.microsoft.com/office/drawing/2016/5/10/chartex" xmlns:cx5="http://schemas.microsoft.com/office/drawing/2016/5/11/chartex" xmlns:mc="http://schemas.openxmlformats.org/markup-compatibility/2006" xmlns:o="urn:schemas-microsoft-com:office:office" xmlns:r="http://schemas.openxmlformats.org/officeDocument/2006/relationships" xmlns:m="http://schemas.openxmlformats.org/officeDocument/2006/math" xmlns:v="urn:schemas-microsoft-com:vml" xmlns:wp14="http://schemas.microsoft.com/office/word/2010/wordprocessingDrawing" xmlns:wp="http://schemas.openxmlformats.org/drawingml/2006/wordprocessingDrawing" xmlns:w10="urn:schemas-microsoft-com:office:word" xmlns:w="http://schemas.openxmlformats.org/wordprocessingml/2006/main" xmlns:w14="http://schemas.microsoft.com/office/word/2010/wordml" xmlns:w15="http://schemas.microsoft.com/office/word/2012/wordml" xmlns:w16se="http://schemas.microsoft.com/office/word/2015/wordml/symex" xmlns:wpg="http://schemas.microsoft.com/office/word/2010/wordprocessingGroup" xmlns:wpi="http://schemas.microsoft.com/office/word/2010/wordprocessingInk" xmlns:wne="http://schemas.microsoft.com/office/word/2006/wordml" xmlns:wps="http://schemas.microsoft.com/office/word/2010/wordprocessingShape" mc:Ignorable="w14 w15 w16se wp14">
+  <w:abstractNum w:abstractNumId="0" w15:restartNumberingAfterBreak="0">
     <w:nsid w:val="090C488F"/>
     <w:multiLevelType w:val="hybridMultilevel"/>
     <w:tmpl w:val="B8BC7EA0"/>
@@ -2973,7 +3256,7 @@
         <w:ind w:left="720" w:hanging="360"/>
       </w:pPr>
       <w:rPr>
-        <w:rFonts w:hint="default" w:ascii="Symbol" w:hAnsi="Symbol"/>
+        <w:rFonts w:ascii="Symbol" w:hAnsi="Symbol" w:hint="default"/>
         <w:sz w:val="20"/>
       </w:rPr>
     </w:lvl>
@@ -2989,7 +3272,7 @@
         <w:ind w:left="1440" w:hanging="360"/>
       </w:pPr>
       <w:rPr>
-        <w:rFonts w:hint="default" w:ascii="Courier New" w:hAnsi="Courier New"/>
+        <w:rFonts w:ascii="Courier New" w:hAnsi="Courier New" w:hint="default"/>
         <w:sz w:val="20"/>
       </w:rPr>
     </w:lvl>
@@ -3005,7 +3288,7 @@
         <w:ind w:left="2160" w:hanging="360"/>
       </w:pPr>
       <w:rPr>
-        <w:rFonts w:hint="default" w:ascii="Wingdings" w:hAnsi="Wingdings"/>
+        <w:rFonts w:ascii="Wingdings" w:hAnsi="Wingdings" w:hint="default"/>
         <w:sz w:val="20"/>
       </w:rPr>
     </w:lvl>
@@ -3021,7 +3304,7 @@
         <w:ind w:left="2880" w:hanging="360"/>
       </w:pPr>
       <w:rPr>
-        <w:rFonts w:hint="default" w:ascii="Wingdings" w:hAnsi="Wingdings"/>
+        <w:rFonts w:ascii="Wingdings" w:hAnsi="Wingdings" w:hint="default"/>
         <w:sz w:val="20"/>
       </w:rPr>
     </w:lvl>
@@ -3037,7 +3320,7 @@
         <w:ind w:left="3600" w:hanging="360"/>
       </w:pPr>
       <w:rPr>
-        <w:rFonts w:hint="default" w:ascii="Wingdings" w:hAnsi="Wingdings"/>
+        <w:rFonts w:ascii="Wingdings" w:hAnsi="Wingdings" w:hint="default"/>
         <w:sz w:val="20"/>
       </w:rPr>
     </w:lvl>
@@ -3053,7 +3336,7 @@
         <w:ind w:left="4320" w:hanging="360"/>
       </w:pPr>
       <w:rPr>
-        <w:rFonts w:hint="default" w:ascii="Wingdings" w:hAnsi="Wingdings"/>
+        <w:rFonts w:ascii="Wingdings" w:hAnsi="Wingdings" w:hint="default"/>
         <w:sz w:val="20"/>
       </w:rPr>
     </w:lvl>
@@ -3069,7 +3352,7 @@
         <w:ind w:left="5040" w:hanging="360"/>
       </w:pPr>
       <w:rPr>
-        <w:rFonts w:hint="default" w:ascii="Wingdings" w:hAnsi="Wingdings"/>
+        <w:rFonts w:ascii="Wingdings" w:hAnsi="Wingdings" w:hint="default"/>
         <w:sz w:val="20"/>
       </w:rPr>
     </w:lvl>
@@ -3085,7 +3368,7 @@
         <w:ind w:left="5760" w:hanging="360"/>
       </w:pPr>
       <w:rPr>
-        <w:rFonts w:hint="default" w:ascii="Wingdings" w:hAnsi="Wingdings"/>
+        <w:rFonts w:ascii="Wingdings" w:hAnsi="Wingdings" w:hint="default"/>
         <w:sz w:val="20"/>
       </w:rPr>
     </w:lvl>
@@ -3101,12 +3384,12 @@
         <w:ind w:left="6480" w:hanging="360"/>
       </w:pPr>
       <w:rPr>
-        <w:rFonts w:hint="default" w:ascii="Wingdings" w:hAnsi="Wingdings"/>
+        <w:rFonts w:ascii="Wingdings" w:hAnsi="Wingdings" w:hint="default"/>
         <w:sz w:val="20"/>
       </w:rPr>
     </w:lvl>
   </w:abstractNum>
-  <w:abstractNum w:abstractNumId="1">
+  <w:abstractNum w:abstractNumId="1" w15:restartNumberingAfterBreak="0">
     <w:nsid w:val="0EFD2CC5"/>
     <w:multiLevelType w:val="hybridMultilevel"/>
     <w:tmpl w:val="82462988"/>
@@ -3122,7 +3405,7 @@
         <w:ind w:left="720" w:hanging="360"/>
       </w:pPr>
       <w:rPr>
-        <w:rFonts w:hint="default" w:ascii="Symbol" w:hAnsi="Symbol"/>
+        <w:rFonts w:ascii="Symbol" w:hAnsi="Symbol" w:hint="default"/>
         <w:sz w:val="20"/>
       </w:rPr>
     </w:lvl>
@@ -3138,7 +3421,7 @@
         <w:ind w:left="1440" w:hanging="360"/>
       </w:pPr>
       <w:rPr>
-        <w:rFonts w:hint="default" w:ascii="Courier New" w:hAnsi="Courier New"/>
+        <w:rFonts w:ascii="Courier New" w:hAnsi="Courier New" w:hint="default"/>
         <w:sz w:val="20"/>
       </w:rPr>
     </w:lvl>
@@ -3154,7 +3437,7 @@
         <w:ind w:left="2160" w:hanging="360"/>
       </w:pPr>
       <w:rPr>
-        <w:rFonts w:hint="default" w:ascii="Wingdings" w:hAnsi="Wingdings"/>
+        <w:rFonts w:ascii="Wingdings" w:hAnsi="Wingdings" w:hint="default"/>
         <w:sz w:val="20"/>
       </w:rPr>
     </w:lvl>
@@ -3170,7 +3453,7 @@
         <w:ind w:left="2880" w:hanging="360"/>
       </w:pPr>
       <w:rPr>
-        <w:rFonts w:hint="default" w:ascii="Wingdings" w:hAnsi="Wingdings"/>
+        <w:rFonts w:ascii="Wingdings" w:hAnsi="Wingdings" w:hint="default"/>
         <w:sz w:val="20"/>
       </w:rPr>
     </w:lvl>
@@ -3186,7 +3469,7 @@
         <w:ind w:left="3600" w:hanging="360"/>
       </w:pPr>
       <w:rPr>
-        <w:rFonts w:hint="default" w:ascii="Wingdings" w:hAnsi="Wingdings"/>
+        <w:rFonts w:ascii="Wingdings" w:hAnsi="Wingdings" w:hint="default"/>
         <w:sz w:val="20"/>
       </w:rPr>
     </w:lvl>
@@ -3202,7 +3485,7 @@
         <w:ind w:left="4320" w:hanging="360"/>
       </w:pPr>
       <w:rPr>
-        <w:rFonts w:hint="default" w:ascii="Wingdings" w:hAnsi="Wingdings"/>
+        <w:rFonts w:ascii="Wingdings" w:hAnsi="Wingdings" w:hint="default"/>
         <w:sz w:val="20"/>
       </w:rPr>
     </w:lvl>
@@ -3218,7 +3501,7 @@
         <w:ind w:left="5040" w:hanging="360"/>
       </w:pPr>
       <w:rPr>
-        <w:rFonts w:hint="default" w:ascii="Wingdings" w:hAnsi="Wingdings"/>
+        <w:rFonts w:ascii="Wingdings" w:hAnsi="Wingdings" w:hint="default"/>
         <w:sz w:val="20"/>
       </w:rPr>
     </w:lvl>
@@ -3234,7 +3517,7 @@
         <w:ind w:left="5760" w:hanging="360"/>
       </w:pPr>
       <w:rPr>
-        <w:rFonts w:hint="default" w:ascii="Wingdings" w:hAnsi="Wingdings"/>
+        <w:rFonts w:ascii="Wingdings" w:hAnsi="Wingdings" w:hint="default"/>
         <w:sz w:val="20"/>
       </w:rPr>
     </w:lvl>
@@ -3250,12 +3533,12 @@
         <w:ind w:left="6480" w:hanging="360"/>
       </w:pPr>
       <w:rPr>
-        <w:rFonts w:hint="default" w:ascii="Wingdings" w:hAnsi="Wingdings"/>
+        <w:rFonts w:ascii="Wingdings" w:hAnsi="Wingdings" w:hint="default"/>
         <w:sz w:val="20"/>
       </w:rPr>
     </w:lvl>
   </w:abstractNum>
-  <w:abstractNum w:abstractNumId="2">
+  <w:abstractNum w:abstractNumId="2" w15:restartNumberingAfterBreak="0">
     <w:nsid w:val="11C7212C"/>
     <w:multiLevelType w:val="hybridMultilevel"/>
     <w:tmpl w:val="98AEE500"/>
@@ -3283,7 +3566,7 @@
         <w:ind w:left="1440" w:hanging="360"/>
       </w:pPr>
       <w:rPr>
-        <w:rFonts w:hint="default" w:ascii="Courier New" w:hAnsi="Courier New"/>
+        <w:rFonts w:ascii="Courier New" w:hAnsi="Courier New" w:hint="default"/>
         <w:sz w:val="20"/>
       </w:rPr>
     </w:lvl>
@@ -3299,7 +3582,7 @@
         <w:ind w:left="2160" w:hanging="360"/>
       </w:pPr>
       <w:rPr>
-        <w:rFonts w:hint="default" w:ascii="Wingdings" w:hAnsi="Wingdings"/>
+        <w:rFonts w:ascii="Wingdings" w:hAnsi="Wingdings" w:hint="default"/>
         <w:sz w:val="20"/>
       </w:rPr>
     </w:lvl>
@@ -3376,7 +3659,7 @@
       </w:pPr>
     </w:lvl>
   </w:abstractNum>
-  <w:abstractNum w:abstractNumId="3">
+  <w:abstractNum w:abstractNumId="3" w15:restartNumberingAfterBreak="0">
     <w:nsid w:val="1F583308"/>
     <w:multiLevelType w:val="multilevel"/>
     <w:tmpl w:val="09B2636A"/>
@@ -3392,7 +3675,7 @@
         <w:ind w:left="720" w:hanging="360"/>
       </w:pPr>
       <w:rPr>
-        <w:rFonts w:hint="default" w:ascii="Symbol" w:hAnsi="Symbol"/>
+        <w:rFonts w:ascii="Symbol" w:hAnsi="Symbol" w:hint="default"/>
         <w:sz w:val="20"/>
       </w:rPr>
     </w:lvl>
@@ -3408,7 +3691,7 @@
         <w:ind w:left="1440" w:hanging="360"/>
       </w:pPr>
       <w:rPr>
-        <w:rFonts w:hint="default" w:ascii="Courier New" w:hAnsi="Courier New"/>
+        <w:rFonts w:ascii="Courier New" w:hAnsi="Courier New" w:hint="default"/>
         <w:sz w:val="20"/>
       </w:rPr>
     </w:lvl>
@@ -3424,7 +3707,7 @@
         <w:ind w:left="2160" w:hanging="360"/>
       </w:pPr>
       <w:rPr>
-        <w:rFonts w:hint="default" w:ascii="Symbol" w:hAnsi="Symbol"/>
+        <w:rFonts w:ascii="Symbol" w:hAnsi="Symbol" w:hint="default"/>
         <w:sz w:val="20"/>
       </w:rPr>
     </w:lvl>
@@ -3440,7 +3723,7 @@
         <w:ind w:left="2880" w:hanging="360"/>
       </w:pPr>
       <w:rPr>
-        <w:rFonts w:hint="default" w:ascii="Symbol" w:hAnsi="Symbol"/>
+        <w:rFonts w:ascii="Symbol" w:hAnsi="Symbol" w:hint="default"/>
         <w:sz w:val="20"/>
       </w:rPr>
     </w:lvl>
@@ -3456,7 +3739,7 @@
         <w:ind w:left="3600" w:hanging="360"/>
       </w:pPr>
       <w:rPr>
-        <w:rFonts w:hint="default" w:ascii="Symbol" w:hAnsi="Symbol"/>
+        <w:rFonts w:ascii="Symbol" w:hAnsi="Symbol" w:hint="default"/>
         <w:sz w:val="20"/>
       </w:rPr>
     </w:lvl>
@@ -3472,7 +3755,7 @@
         <w:ind w:left="4320" w:hanging="360"/>
       </w:pPr>
       <w:rPr>
-        <w:rFonts w:hint="default" w:ascii="Symbol" w:hAnsi="Symbol"/>
+        <w:rFonts w:ascii="Symbol" w:hAnsi="Symbol" w:hint="default"/>
         <w:sz w:val="20"/>
       </w:rPr>
     </w:lvl>
@@ -3488,7 +3771,7 @@
         <w:ind w:left="5040" w:hanging="360"/>
       </w:pPr>
       <w:rPr>
-        <w:rFonts w:hint="default" w:ascii="Symbol" w:hAnsi="Symbol"/>
+        <w:rFonts w:ascii="Symbol" w:hAnsi="Symbol" w:hint="default"/>
         <w:sz w:val="20"/>
       </w:rPr>
     </w:lvl>
@@ -3504,7 +3787,7 @@
         <w:ind w:left="5760" w:hanging="360"/>
       </w:pPr>
       <w:rPr>
-        <w:rFonts w:hint="default" w:ascii="Symbol" w:hAnsi="Symbol"/>
+        <w:rFonts w:ascii="Symbol" w:hAnsi="Symbol" w:hint="default"/>
         <w:sz w:val="20"/>
       </w:rPr>
     </w:lvl>
@@ -3520,12 +3803,12 @@
         <w:ind w:left="6480" w:hanging="360"/>
       </w:pPr>
       <w:rPr>
-        <w:rFonts w:hint="default" w:ascii="Symbol" w:hAnsi="Symbol"/>
+        <w:rFonts w:ascii="Symbol" w:hAnsi="Symbol" w:hint="default"/>
         <w:sz w:val="20"/>
       </w:rPr>
     </w:lvl>
   </w:abstractNum>
-  <w:abstractNum w:abstractNumId="4">
+  <w:abstractNum w:abstractNumId="4" w15:restartNumberingAfterBreak="0">
     <w:nsid w:val="2A5D66E3"/>
     <w:multiLevelType w:val="hybridMultilevel"/>
     <w:tmpl w:val="A4B41A62"/>
@@ -3541,7 +3824,7 @@
         <w:ind w:left="504" w:hanging="216"/>
       </w:pPr>
       <w:rPr>
-        <w:rFonts w:hint="default" w:ascii="Wingdings" w:hAnsi="Wingdings"/>
+        <w:rFonts w:ascii="Wingdings" w:hAnsi="Wingdings" w:hint="default"/>
       </w:rPr>
     </w:lvl>
     <w:lvl w:ilvl="1" w:tplc="04090003">
@@ -3556,7 +3839,7 @@
         <w:ind w:left="1440" w:hanging="360"/>
       </w:pPr>
       <w:rPr>
-        <w:rFonts w:hint="default" w:ascii="Courier New" w:hAnsi="Courier New" w:cs="Courier New"/>
+        <w:rFonts w:ascii="Courier New" w:hAnsi="Courier New" w:cs="Courier New" w:hint="default"/>
       </w:rPr>
     </w:lvl>
     <w:lvl w:ilvl="2" w:tplc="04090005" w:tentative="1">
@@ -3571,7 +3854,7 @@
         <w:ind w:left="2160" w:hanging="360"/>
       </w:pPr>
       <w:rPr>
-        <w:rFonts w:hint="default" w:ascii="Wingdings" w:hAnsi="Wingdings"/>
+        <w:rFonts w:ascii="Wingdings" w:hAnsi="Wingdings" w:hint="default"/>
       </w:rPr>
     </w:lvl>
     <w:lvl w:ilvl="3" w:tplc="04090001" w:tentative="1">
@@ -3586,7 +3869,7 @@
         <w:ind w:left="2880" w:hanging="360"/>
       </w:pPr>
       <w:rPr>
-        <w:rFonts w:hint="default" w:ascii="Symbol" w:hAnsi="Symbol"/>
+        <w:rFonts w:ascii="Symbol" w:hAnsi="Symbol" w:hint="default"/>
       </w:rPr>
     </w:lvl>
     <w:lvl w:ilvl="4" w:tplc="04090003" w:tentative="1">
@@ -3601,7 +3884,7 @@
         <w:ind w:left="3600" w:hanging="360"/>
       </w:pPr>
       <w:rPr>
-        <w:rFonts w:hint="default" w:ascii="Courier New" w:hAnsi="Courier New" w:cs="Courier New"/>
+        <w:rFonts w:ascii="Courier New" w:hAnsi="Courier New" w:cs="Courier New" w:hint="default"/>
       </w:rPr>
     </w:lvl>
     <w:lvl w:ilvl="5" w:tplc="04090005" w:tentative="1">
@@ -3616,7 +3899,7 @@
         <w:ind w:left="4320" w:hanging="360"/>
       </w:pPr>
       <w:rPr>
-        <w:rFonts w:hint="default" w:ascii="Wingdings" w:hAnsi="Wingdings"/>
+        <w:rFonts w:ascii="Wingdings" w:hAnsi="Wingdings" w:hint="default"/>
       </w:rPr>
     </w:lvl>
     <w:lvl w:ilvl="6" w:tplc="04090001" w:tentative="1">
@@ -3631,7 +3914,7 @@
         <w:ind w:left="5040" w:hanging="360"/>
       </w:pPr>
       <w:rPr>
-        <w:rFonts w:hint="default" w:ascii="Symbol" w:hAnsi="Symbol"/>
+        <w:rFonts w:ascii="Symbol" w:hAnsi="Symbol" w:hint="default"/>
       </w:rPr>
     </w:lvl>
     <w:lvl w:ilvl="7" w:tplc="04090003" w:tentative="1">
@@ -3646,7 +3929,7 @@
         <w:ind w:left="5760" w:hanging="360"/>
       </w:pPr>
       <w:rPr>
-        <w:rFonts w:hint="default" w:ascii="Courier New" w:hAnsi="Courier New" w:cs="Courier New"/>
+        <w:rFonts w:ascii="Courier New" w:hAnsi="Courier New" w:cs="Courier New" w:hint="default"/>
       </w:rPr>
     </w:lvl>
     <w:lvl w:ilvl="8" w:tplc="04090005" w:tentative="1">
@@ -3661,11 +3944,11 @@
         <w:ind w:left="6480" w:hanging="360"/>
       </w:pPr>
       <w:rPr>
-        <w:rFonts w:hint="default" w:ascii="Wingdings" w:hAnsi="Wingdings"/>
+        <w:rFonts w:ascii="Wingdings" w:hAnsi="Wingdings" w:hint="default"/>
       </w:rPr>
     </w:lvl>
   </w:abstractNum>
-  <w:abstractNum w:abstractNumId="5">
+  <w:abstractNum w:abstractNumId="5" w15:restartNumberingAfterBreak="0">
     <w:nsid w:val="2A5F39D5"/>
     <w:multiLevelType w:val="hybridMultilevel"/>
     <w:tmpl w:val="E1421BE4"/>
@@ -3778,7 +4061,7 @@
       </w:pPr>
     </w:lvl>
   </w:abstractNum>
-  <w:abstractNum w:abstractNumId="6">
+  <w:abstractNum w:abstractNumId="6" w15:restartNumberingAfterBreak="0">
     <w:nsid w:val="2E7445F3"/>
     <w:multiLevelType w:val="hybridMultilevel"/>
     <w:tmpl w:val="5AE8ED0A"/>
@@ -3794,7 +4077,7 @@
         <w:ind w:left="720" w:hanging="360"/>
       </w:pPr>
       <w:rPr>
-        <w:rFonts w:hint="default" w:ascii="Symbol" w:hAnsi="Symbol"/>
+        <w:rFonts w:ascii="Symbol" w:hAnsi="Symbol" w:hint="default"/>
         <w:sz w:val="20"/>
       </w:rPr>
     </w:lvl>
@@ -3810,7 +4093,7 @@
         <w:ind w:left="1440" w:hanging="360"/>
       </w:pPr>
       <w:rPr>
-        <w:rFonts w:hint="default" w:ascii="Courier New" w:hAnsi="Courier New"/>
+        <w:rFonts w:ascii="Courier New" w:hAnsi="Courier New" w:hint="default"/>
         <w:sz w:val="20"/>
       </w:rPr>
     </w:lvl>
@@ -3826,7 +4109,7 @@
         <w:ind w:left="2160" w:hanging="360"/>
       </w:pPr>
       <w:rPr>
-        <w:rFonts w:hint="default" w:ascii="Wingdings" w:hAnsi="Wingdings"/>
+        <w:rFonts w:ascii="Wingdings" w:hAnsi="Wingdings" w:hint="default"/>
         <w:sz w:val="20"/>
       </w:rPr>
     </w:lvl>
@@ -3842,7 +4125,7 @@
         <w:ind w:left="2880" w:hanging="360"/>
       </w:pPr>
       <w:rPr>
-        <w:rFonts w:hint="default" w:ascii="Wingdings" w:hAnsi="Wingdings"/>
+        <w:rFonts w:ascii="Wingdings" w:hAnsi="Wingdings" w:hint="default"/>
         <w:sz w:val="20"/>
       </w:rPr>
     </w:lvl>
@@ -3858,7 +4141,7 @@
         <w:ind w:left="3600" w:hanging="360"/>
       </w:pPr>
       <w:rPr>
-        <w:rFonts w:hint="default" w:ascii="Wingdings" w:hAnsi="Wingdings"/>
+        <w:rFonts w:ascii="Wingdings" w:hAnsi="Wingdings" w:hint="default"/>
         <w:sz w:val="20"/>
       </w:rPr>
     </w:lvl>
@@ -3874,7 +4157,7 @@
         <w:ind w:left="4320" w:hanging="360"/>
       </w:pPr>
       <w:rPr>
-        <w:rFonts w:hint="default" w:ascii="Wingdings" w:hAnsi="Wingdings"/>
+        <w:rFonts w:ascii="Wingdings" w:hAnsi="Wingdings" w:hint="default"/>
         <w:sz w:val="20"/>
       </w:rPr>
     </w:lvl>
@@ -3890,7 +4173,7 @@
         <w:ind w:left="5040" w:hanging="360"/>
       </w:pPr>
       <w:rPr>
-        <w:rFonts w:hint="default" w:ascii="Wingdings" w:hAnsi="Wingdings"/>
+        <w:rFonts w:ascii="Wingdings" w:hAnsi="Wingdings" w:hint="default"/>
         <w:sz w:val="20"/>
       </w:rPr>
     </w:lvl>
@@ -3906,7 +4189,7 @@
         <w:ind w:left="5760" w:hanging="360"/>
       </w:pPr>
       <w:rPr>
-        <w:rFonts w:hint="default" w:ascii="Wingdings" w:hAnsi="Wingdings"/>
+        <w:rFonts w:ascii="Wingdings" w:hAnsi="Wingdings" w:hint="default"/>
         <w:sz w:val="20"/>
       </w:rPr>
     </w:lvl>
@@ -3922,12 +4205,12 @@
         <w:ind w:left="6480" w:hanging="360"/>
       </w:pPr>
       <w:rPr>
-        <w:rFonts w:hint="default" w:ascii="Wingdings" w:hAnsi="Wingdings"/>
+        <w:rFonts w:ascii="Wingdings" w:hAnsi="Wingdings" w:hint="default"/>
         <w:sz w:val="20"/>
       </w:rPr>
     </w:lvl>
   </w:abstractNum>
-  <w:abstractNum w:abstractNumId="7">
+  <w:abstractNum w:abstractNumId="7" w15:restartNumberingAfterBreak="0">
     <w:nsid w:val="2FC54C91"/>
     <w:multiLevelType w:val="hybridMultilevel"/>
     <w:tmpl w:val="20DAAB74"/>
@@ -3943,7 +4226,7 @@
         <w:ind w:left="720" w:hanging="360"/>
       </w:pPr>
       <w:rPr>
-        <w:rFonts w:hint="default" w:ascii="Symbol" w:hAnsi="Symbol"/>
+        <w:rFonts w:ascii="Symbol" w:hAnsi="Symbol" w:hint="default"/>
         <w:sz w:val="20"/>
       </w:rPr>
     </w:lvl>
@@ -3959,7 +4242,7 @@
         <w:ind w:left="1440" w:hanging="360"/>
       </w:pPr>
       <w:rPr>
-        <w:rFonts w:hint="default" w:ascii="Courier New" w:hAnsi="Courier New"/>
+        <w:rFonts w:ascii="Courier New" w:hAnsi="Courier New" w:hint="default"/>
         <w:sz w:val="20"/>
       </w:rPr>
     </w:lvl>
@@ -3975,7 +4258,7 @@
         <w:ind w:left="2160" w:hanging="360"/>
       </w:pPr>
       <w:rPr>
-        <w:rFonts w:hint="default" w:ascii="Wingdings" w:hAnsi="Wingdings"/>
+        <w:rFonts w:ascii="Wingdings" w:hAnsi="Wingdings" w:hint="default"/>
         <w:sz w:val="20"/>
       </w:rPr>
     </w:lvl>
@@ -3991,7 +4274,7 @@
         <w:ind w:left="2880" w:hanging="360"/>
       </w:pPr>
       <w:rPr>
-        <w:rFonts w:hint="default" w:ascii="Wingdings" w:hAnsi="Wingdings"/>
+        <w:rFonts w:ascii="Wingdings" w:hAnsi="Wingdings" w:hint="default"/>
         <w:sz w:val="20"/>
       </w:rPr>
     </w:lvl>
@@ -4007,7 +4290,7 @@
         <w:ind w:left="3600" w:hanging="360"/>
       </w:pPr>
       <w:rPr>
-        <w:rFonts w:hint="default" w:ascii="Wingdings" w:hAnsi="Wingdings"/>
+        <w:rFonts w:ascii="Wingdings" w:hAnsi="Wingdings" w:hint="default"/>
         <w:sz w:val="20"/>
       </w:rPr>
     </w:lvl>
@@ -4023,7 +4306,7 @@
         <w:ind w:left="4320" w:hanging="360"/>
       </w:pPr>
       <w:rPr>
-        <w:rFonts w:hint="default" w:ascii="Wingdings" w:hAnsi="Wingdings"/>
+        <w:rFonts w:ascii="Wingdings" w:hAnsi="Wingdings" w:hint="default"/>
         <w:sz w:val="20"/>
       </w:rPr>
     </w:lvl>
@@ -4039,7 +4322,7 @@
         <w:ind w:left="5040" w:hanging="360"/>
       </w:pPr>
       <w:rPr>
-        <w:rFonts w:hint="default" w:ascii="Wingdings" w:hAnsi="Wingdings"/>
+        <w:rFonts w:ascii="Wingdings" w:hAnsi="Wingdings" w:hint="default"/>
         <w:sz w:val="20"/>
       </w:rPr>
     </w:lvl>
@@ -4055,7 +4338,7 @@
         <w:ind w:left="5760" w:hanging="360"/>
       </w:pPr>
       <w:rPr>
-        <w:rFonts w:hint="default" w:ascii="Wingdings" w:hAnsi="Wingdings"/>
+        <w:rFonts w:ascii="Wingdings" w:hAnsi="Wingdings" w:hint="default"/>
         <w:sz w:val="20"/>
       </w:rPr>
     </w:lvl>
@@ -4071,12 +4354,12 @@
         <w:ind w:left="6480" w:hanging="360"/>
       </w:pPr>
       <w:rPr>
-        <w:rFonts w:hint="default" w:ascii="Wingdings" w:hAnsi="Wingdings"/>
+        <w:rFonts w:ascii="Wingdings" w:hAnsi="Wingdings" w:hint="default"/>
         <w:sz w:val="20"/>
       </w:rPr>
     </w:lvl>
   </w:abstractNum>
-  <w:abstractNum w:abstractNumId="8">
+  <w:abstractNum w:abstractNumId="8" w15:restartNumberingAfterBreak="0">
     <w:nsid w:val="406C29C4"/>
     <w:multiLevelType w:val="multilevel"/>
     <w:tmpl w:val="98AEE500"/>
@@ -4104,7 +4387,7 @@
         <w:ind w:left="1440" w:hanging="360"/>
       </w:pPr>
       <w:rPr>
-        <w:rFonts w:hint="default" w:ascii="Courier New" w:hAnsi="Courier New"/>
+        <w:rFonts w:ascii="Courier New" w:hAnsi="Courier New" w:hint="default"/>
         <w:sz w:val="20"/>
       </w:rPr>
     </w:lvl>
@@ -4120,7 +4403,7 @@
         <w:ind w:left="2160" w:hanging="360"/>
       </w:pPr>
       <w:rPr>
-        <w:rFonts w:hint="default" w:ascii="Wingdings" w:hAnsi="Wingdings"/>
+        <w:rFonts w:ascii="Wingdings" w:hAnsi="Wingdings" w:hint="default"/>
         <w:sz w:val="20"/>
       </w:rPr>
     </w:lvl>
@@ -4197,7 +4480,7 @@
       </w:pPr>
     </w:lvl>
   </w:abstractNum>
-  <w:abstractNum w:abstractNumId="9">
+  <w:abstractNum w:abstractNumId="9" w15:restartNumberingAfterBreak="0">
     <w:nsid w:val="49230396"/>
     <w:multiLevelType w:val="multilevel"/>
     <w:tmpl w:val="8F7C2084"/>
@@ -4225,7 +4508,7 @@
         <w:ind w:left="1440" w:hanging="360"/>
       </w:pPr>
       <w:rPr>
-        <w:rFonts w:hint="default" w:ascii="Courier New" w:hAnsi="Courier New"/>
+        <w:rFonts w:ascii="Courier New" w:hAnsi="Courier New" w:hint="default"/>
         <w:sz w:val="20"/>
       </w:rPr>
     </w:lvl>
@@ -4241,7 +4524,7 @@
         <w:ind w:left="2160" w:hanging="360"/>
       </w:pPr>
       <w:rPr>
-        <w:rFonts w:hint="default" w:ascii="Wingdings" w:hAnsi="Wingdings"/>
+        <w:rFonts w:ascii="Wingdings" w:hAnsi="Wingdings" w:hint="default"/>
         <w:sz w:val="20"/>
       </w:rPr>
     </w:lvl>
@@ -4318,7 +4601,7 @@
       </w:pPr>
     </w:lvl>
   </w:abstractNum>
-  <w:abstractNum w:abstractNumId="10">
+  <w:abstractNum w:abstractNumId="10" w15:restartNumberingAfterBreak="0">
     <w:nsid w:val="639E6296"/>
     <w:multiLevelType w:val="hybridMultilevel"/>
     <w:tmpl w:val="9A88EEF8"/>
@@ -4431,7 +4714,7 @@
       </w:pPr>
     </w:lvl>
   </w:abstractNum>
-  <w:abstractNum w:abstractNumId="11">
+  <w:abstractNum w:abstractNumId="11" w15:restartNumberingAfterBreak="0">
     <w:nsid w:val="63EA5E2B"/>
     <w:multiLevelType w:val="multilevel"/>
     <w:tmpl w:val="B6628290"/>
@@ -4447,7 +4730,7 @@
         <w:ind w:left="720" w:hanging="360"/>
       </w:pPr>
       <w:rPr>
-        <w:rFonts w:hint="default" w:ascii="Symbol" w:hAnsi="Symbol"/>
+        <w:rFonts w:ascii="Symbol" w:hAnsi="Symbol" w:hint="default"/>
         <w:sz w:val="20"/>
       </w:rPr>
     </w:lvl>
@@ -4463,7 +4746,7 @@
         <w:ind w:left="1440" w:hanging="360"/>
       </w:pPr>
       <w:rPr>
-        <w:rFonts w:hint="default" w:ascii="Courier New" w:hAnsi="Courier New"/>
+        <w:rFonts w:ascii="Courier New" w:hAnsi="Courier New" w:hint="default"/>
         <w:sz w:val="20"/>
       </w:rPr>
     </w:lvl>
@@ -4479,7 +4762,7 @@
         <w:ind w:left="2160" w:hanging="360"/>
       </w:pPr>
       <w:rPr>
-        <w:rFonts w:hint="default" w:ascii="Symbol" w:hAnsi="Symbol"/>
+        <w:rFonts w:ascii="Symbol" w:hAnsi="Symbol" w:hint="default"/>
         <w:sz w:val="20"/>
       </w:rPr>
     </w:lvl>
@@ -4495,7 +4778,7 @@
         <w:ind w:left="2880" w:hanging="360"/>
       </w:pPr>
       <w:rPr>
-        <w:rFonts w:hint="default" w:ascii="Symbol" w:hAnsi="Symbol"/>
+        <w:rFonts w:ascii="Symbol" w:hAnsi="Symbol" w:hint="default"/>
         <w:sz w:val="20"/>
       </w:rPr>
     </w:lvl>
@@ -4511,7 +4794,7 @@
         <w:ind w:left="3600" w:hanging="360"/>
       </w:pPr>
       <w:rPr>
-        <w:rFonts w:hint="default" w:ascii="Symbol" w:hAnsi="Symbol"/>
+        <w:rFonts w:ascii="Symbol" w:hAnsi="Symbol" w:hint="default"/>
         <w:sz w:val="20"/>
       </w:rPr>
     </w:lvl>
@@ -4527,7 +4810,7 @@
         <w:ind w:left="4320" w:hanging="360"/>
       </w:pPr>
       <w:rPr>
-        <w:rFonts w:hint="default" w:ascii="Symbol" w:hAnsi="Symbol"/>
+        <w:rFonts w:ascii="Symbol" w:hAnsi="Symbol" w:hint="default"/>
         <w:sz w:val="20"/>
       </w:rPr>
     </w:lvl>
@@ -4543,7 +4826,7 @@
         <w:ind w:left="5040" w:hanging="360"/>
       </w:pPr>
       <w:rPr>
-        <w:rFonts w:hint="default" w:ascii="Symbol" w:hAnsi="Symbol"/>
+        <w:rFonts w:ascii="Symbol" w:hAnsi="Symbol" w:hint="default"/>
         <w:sz w:val="20"/>
       </w:rPr>
     </w:lvl>
@@ -4559,7 +4842,7 @@
         <w:ind w:left="5760" w:hanging="360"/>
       </w:pPr>
       <w:rPr>
-        <w:rFonts w:hint="default" w:ascii="Symbol" w:hAnsi="Symbol"/>
+        <w:rFonts w:ascii="Symbol" w:hAnsi="Symbol" w:hint="default"/>
         <w:sz w:val="20"/>
       </w:rPr>
     </w:lvl>
@@ -4575,12 +4858,12 @@
         <w:ind w:left="6480" w:hanging="360"/>
       </w:pPr>
       <w:rPr>
-        <w:rFonts w:hint="default" w:ascii="Symbol" w:hAnsi="Symbol"/>
+        <w:rFonts w:ascii="Symbol" w:hAnsi="Symbol" w:hint="default"/>
         <w:sz w:val="20"/>
       </w:rPr>
     </w:lvl>
   </w:abstractNum>
-  <w:abstractNum w:abstractNumId="12">
+  <w:abstractNum w:abstractNumId="12" w15:restartNumberingAfterBreak="0">
     <w:nsid w:val="7A747A52"/>
     <w:multiLevelType w:val="hybridMultilevel"/>
     <w:tmpl w:val="DF265BCC"/>
@@ -4596,7 +4879,7 @@
         <w:ind w:left="720" w:hanging="360"/>
       </w:pPr>
       <w:rPr>
-        <w:rFonts w:hint="default" w:ascii="Symbol" w:hAnsi="Symbol"/>
+        <w:rFonts w:ascii="Symbol" w:hAnsi="Symbol" w:hint="default"/>
         <w:sz w:val="20"/>
       </w:rPr>
     </w:lvl>
@@ -4612,7 +4895,7 @@
         <w:ind w:left="1440" w:hanging="360"/>
       </w:pPr>
       <w:rPr>
-        <w:rFonts w:hint="default" w:ascii="Courier New" w:hAnsi="Courier New"/>
+        <w:rFonts w:ascii="Courier New" w:hAnsi="Courier New" w:hint="default"/>
         <w:sz w:val="20"/>
       </w:rPr>
     </w:lvl>
@@ -4628,7 +4911,7 @@
         <w:ind w:left="2160" w:hanging="360"/>
       </w:pPr>
       <w:rPr>
-        <w:rFonts w:hint="default" w:ascii="Wingdings" w:hAnsi="Wingdings"/>
+        <w:rFonts w:ascii="Wingdings" w:hAnsi="Wingdings" w:hint="default"/>
         <w:sz w:val="20"/>
       </w:rPr>
     </w:lvl>
@@ -4644,7 +4927,7 @@
         <w:ind w:left="2880" w:hanging="360"/>
       </w:pPr>
       <w:rPr>
-        <w:rFonts w:hint="default" w:ascii="Wingdings" w:hAnsi="Wingdings"/>
+        <w:rFonts w:ascii="Wingdings" w:hAnsi="Wingdings" w:hint="default"/>
         <w:sz w:val="20"/>
       </w:rPr>
     </w:lvl>
@@ -4660,7 +4943,7 @@
         <w:ind w:left="3600" w:hanging="360"/>
       </w:pPr>
       <w:rPr>
-        <w:rFonts w:hint="default" w:ascii="Wingdings" w:hAnsi="Wingdings"/>
+        <w:rFonts w:ascii="Wingdings" w:hAnsi="Wingdings" w:hint="default"/>
         <w:sz w:val="20"/>
       </w:rPr>
     </w:lvl>
@@ -4676,7 +4959,7 @@
         <w:ind w:left="4320" w:hanging="360"/>
       </w:pPr>
       <w:rPr>
-        <w:rFonts w:hint="default" w:ascii="Wingdings" w:hAnsi="Wingdings"/>
+        <w:rFonts w:ascii="Wingdings" w:hAnsi="Wingdings" w:hint="default"/>
         <w:sz w:val="20"/>
       </w:rPr>
     </w:lvl>
@@ -4692,7 +4975,7 @@
         <w:ind w:left="5040" w:hanging="360"/>
       </w:pPr>
       <w:rPr>
-        <w:rFonts w:hint="default" w:ascii="Wingdings" w:hAnsi="Wingdings"/>
+        <w:rFonts w:ascii="Wingdings" w:hAnsi="Wingdings" w:hint="default"/>
         <w:sz w:val="20"/>
       </w:rPr>
     </w:lvl>
@@ -4708,7 +4991,7 @@
         <w:ind w:left="5760" w:hanging="360"/>
       </w:pPr>
       <w:rPr>
-        <w:rFonts w:hint="default" w:ascii="Wingdings" w:hAnsi="Wingdings"/>
+        <w:rFonts w:ascii="Wingdings" w:hAnsi="Wingdings" w:hint="default"/>
         <w:sz w:val="20"/>
       </w:rPr>
     </w:lvl>
@@ -4724,7 +5007,7 @@
         <w:ind w:left="6480" w:hanging="360"/>
       </w:pPr>
       <w:rPr>
-        <w:rFonts w:hint="default" w:ascii="Wingdings" w:hAnsi="Wingdings"/>
+        <w:rFonts w:ascii="Wingdings" w:hAnsi="Wingdings" w:hint="default"/>
         <w:sz w:val="20"/>
       </w:rPr>
     </w:lvl>
@@ -4759,7 +5042,7 @@
           <w:ind w:left="1440" w:hanging="360"/>
         </w:pPr>
         <w:rPr>
-          <w:rFonts w:hint="default" w:ascii="Courier New" w:hAnsi="Courier New"/>
+          <w:rFonts w:ascii="Courier New" w:hAnsi="Courier New" w:hint="default"/>
           <w:sz w:val="20"/>
         </w:rPr>
       </w:lvl>
@@ -4802,17 +5085,17 @@
 </file>
 
 <file path=word/styles.xml><?xml version="1.0" encoding="utf-8"?>
-<w:styles xmlns:mc="http://schemas.openxmlformats.org/markup-compatibility/2006" xmlns:r="http://schemas.openxmlformats.org/officeDocument/2006/relationships" xmlns:w="http://schemas.openxmlformats.org/wordprocessingml/2006/main" xmlns:w14="http://schemas.microsoft.com/office/word/2010/wordml" xmlns:w15="http://schemas.microsoft.com/office/word/2012/wordml" mc:Ignorable="w14 w15">
+<w:styles xmlns:mc="http://schemas.openxmlformats.org/markup-compatibility/2006" xmlns:r="http://schemas.openxmlformats.org/officeDocument/2006/relationships" xmlns:w="http://schemas.openxmlformats.org/wordprocessingml/2006/main" xmlns:w14="http://schemas.microsoft.com/office/word/2010/wordml" xmlns:w15="http://schemas.microsoft.com/office/word/2012/wordml" xmlns:w16se="http://schemas.microsoft.com/office/word/2015/wordml/symex" mc:Ignorable="w14 w15 w16se">
   <w:docDefaults>
     <w:rPrDefault>
       <w:rPr>
-        <w:rFonts w:ascii="Times New Roman" w:hAnsi="Times New Roman" w:eastAsia="Times New Roman" w:cs="Times New Roman"/>
+        <w:rFonts w:ascii="Times New Roman" w:eastAsia="Times New Roman" w:hAnsi="Times New Roman" w:cs="Times New Roman"/>
         <w:lang w:val="en-US" w:eastAsia="en-US" w:bidi="ar-SA"/>
       </w:rPr>
     </w:rPrDefault>
     <w:pPrDefault/>
   </w:docDefaults>
-  <w:latentStyles w:defLockedState="0" w:defUIPriority="0" w:defSemiHidden="0" w:defUnhideWhenUsed="0" w:defQFormat="0" w:count="380">
+  <w:latentStyles w:defLockedState="0" w:defUIPriority="0" w:defSemiHidden="0" w:defUnhideWhenUsed="0" w:defQFormat="0" w:count="374">
     <w:lsdException w:name="Normal" w:qFormat="1"/>
     <w:lsdException w:name="heading 1" w:qFormat="1"/>
     <w:lsdException w:name="heading 2" w:qFormat="1"/>
@@ -4953,16 +5236,7 @@
     <w:lsdException w:name="Table Web 3" w:semiHidden="1" w:unhideWhenUsed="1"/>
     <w:lsdException w:name="Balloon Text" w:semiHidden="1" w:unhideWhenUsed="1"/>
     <w:lsdException w:name="Table Theme" w:semiHidden="1" w:unhideWhenUsed="1"/>
-    <w:lsdException w:name="Note Level 1" w:semiHidden="1" w:unhideWhenUsed="1"/>
-    <w:lsdException w:name="Note Level 2" w:semiHidden="1" w:unhideWhenUsed="1"/>
-    <w:lsdException w:name="Note Level 3" w:semiHidden="1" w:unhideWhenUsed="1"/>
-    <w:lsdException w:name="Note Level 4" w:semiHidden="1" w:unhideWhenUsed="1"/>
-    <w:lsdException w:name="Note Level 5" w:semiHidden="1" w:unhideWhenUsed="1"/>
-    <w:lsdException w:name="Note Level 6" w:semiHidden="1" w:unhideWhenUsed="1"/>
-    <w:lsdException w:name="Note Level 7" w:semiHidden="1" w:unhideWhenUsed="1"/>
-    <w:lsdException w:name="Note Level 8" w:semiHidden="1" w:unhideWhenUsed="1"/>
-    <w:lsdException w:name="Note Level 9" w:semiHidden="1" w:unhideWhenUsed="1"/>
-    <w:lsdException w:name="Placeholder Text" w:uiPriority="99" w:semiHidden="1"/>
+    <w:lsdException w:name="Placeholder Text" w:semiHidden="1" w:uiPriority="99"/>
     <w:lsdException w:name="No Spacing" w:uiPriority="1" w:qFormat="1"/>
     <w:lsdException w:name="Light Shading" w:uiPriority="60"/>
     <w:lsdException w:name="Light List" w:uiPriority="61"/>
@@ -4984,7 +5258,7 @@
     <w:lsdException w:name="Medium Shading 1 Accent 1" w:uiPriority="63"/>
     <w:lsdException w:name="Medium Shading 2 Accent 1" w:uiPriority="64"/>
     <w:lsdException w:name="Medium List 1 Accent 1" w:uiPriority="65"/>
-    <w:lsdException w:name="Revision" w:uiPriority="99" w:semiHidden="1"/>
+    <w:lsdException w:name="Revision" w:semiHidden="1" w:uiPriority="99"/>
     <w:lsdException w:name="List Paragraph" w:uiPriority="34" w:qFormat="1"/>
     <w:lsdException w:name="Quote" w:uiPriority="29" w:qFormat="1"/>
     <w:lsdException w:name="Intense Quote" w:uiPriority="30" w:qFormat="1"/>
@@ -5071,8 +5345,8 @@
     <w:lsdException w:name="Subtle Reference" w:uiPriority="31" w:qFormat="1"/>
     <w:lsdException w:name="Intense Reference" w:uiPriority="32" w:qFormat="1"/>
     <w:lsdException w:name="Book Title" w:uiPriority="33" w:qFormat="1"/>
-    <w:lsdException w:name="Bibliography" w:uiPriority="37" w:semiHidden="1" w:unhideWhenUsed="1"/>
-    <w:lsdException w:name="TOC Heading" w:uiPriority="39" w:semiHidden="1" w:unhideWhenUsed="1" w:qFormat="1"/>
+    <w:lsdException w:name="Bibliography" w:semiHidden="1" w:uiPriority="37" w:unhideWhenUsed="1"/>
+    <w:lsdException w:name="TOC Heading" w:semiHidden="1" w:uiPriority="39" w:unhideWhenUsed="1" w:qFormat="1"/>
     <w:lsdException w:name="Plain Table 1" w:uiPriority="41"/>
     <w:lsdException w:name="Plain Table 2" w:uiPriority="42"/>
     <w:lsdException w:name="Plain Table 3" w:uiPriority="43"/>
@@ -5178,7 +5452,7 @@
     <w:lsdException w:name="List Table 6 Colorful Accent 6" w:uiPriority="51"/>
     <w:lsdException w:name="List Table 7 Colorful Accent 6" w:uiPriority="52"/>
   </w:latentStyles>
-  <w:style w:type="paragraph" w:styleId="Normal" w:default="1">
+  <w:style w:type="paragraph" w:default="1" w:styleId="Normal">
     <w:name w:val="Normal"/>
     <w:qFormat/>
     <w:rsid w:val="00F30F95"/>
@@ -5233,13 +5507,13 @@
       <w:szCs w:val="27"/>
     </w:rPr>
   </w:style>
-  <w:style w:type="character" w:styleId="DefaultParagraphFont" w:default="1">
+  <w:style w:type="character" w:default="1" w:styleId="DefaultParagraphFont">
     <w:name w:val="Default Paragraph Font"/>
     <w:uiPriority w:val="1"/>
     <w:semiHidden/>
     <w:unhideWhenUsed/>
   </w:style>
-  <w:style w:type="table" w:styleId="TableNormal" w:default="1">
+  <w:style w:type="table" w:default="1" w:styleId="TableNormal">
     <w:name w:val="Normal Table"/>
     <w:uiPriority w:val="99"/>
     <w:semiHidden/>
@@ -5254,7 +5528,7 @@
       </w:tblCellMar>
     </w:tblPr>
   </w:style>
-  <w:style w:type="numbering" w:styleId="NoList" w:default="1">
+  <w:style w:type="numbering" w:default="1" w:styleId="NoList">
     <w:name w:val="No List"/>
     <w:uiPriority w:val="99"/>
     <w:semiHidden/>

</xml_diff>